<commit_message>
new file:   Odoo 15 TAM ANLATIMLI KURULUM V2.docx 	new file:   "Odoo 15 YEN\304\260 B\304\260R DOMA\304\260N ATAMA.docx" 	modified:   Odoo_learning.docx 	new file:   Windows tools.docx 	new file:   ~$oo_learning.docx
</commit_message>
<xml_diff>
--- a/Odoo_learning.docx
+++ b/Odoo_learning.docx
@@ -1188,11 +1188,57 @@
       <w:pPr>
         <w:rPr>
           <w:color w:val="FF0000"/>
+          <w:sz w:val="28"/>
+          <w:szCs w:val="28"/>
+        </w:rPr>
+      </w:pPr>
+      <w:r>
+        <w:rPr>
+          <w:color w:val="FF0000"/>
+          <w:sz w:val="28"/>
+          <w:szCs w:val="28"/>
+        </w:rPr>
+        <w:t xml:space="preserve">How to </w:t>
+      </w:r>
+      <w:r>
+        <w:rPr>
+          <w:color w:val="FF0000"/>
+          <w:sz w:val="28"/>
+          <w:szCs w:val="28"/>
+        </w:rPr>
+        <w:t>change email and password</w:t>
+      </w:r>
+      <w:r>
+        <w:rPr>
+          <w:color w:val="FF0000"/>
+          <w:sz w:val="28"/>
+          <w:szCs w:val="28"/>
+        </w:rPr>
+        <w:t>:</w:t>
+      </w:r>
+    </w:p>
+    <w:p>
+      <w:pPr>
+        <w:pStyle w:val="ListParagraph"/>
+        <w:numPr>
+          <w:ilvl w:val="0"/>
+          <w:numId w:val="35"/>
+        </w:numPr>
+        <w:rPr>
+          <w:color w:val="FF0000"/>
           <w:sz w:val="36"/>
           <w:szCs w:val="36"/>
           <w:u w:val="single"/>
         </w:rPr>
       </w:pPr>
+      <w:r>
+        <w:t>Users &amp; Companies -&gt;</w:t>
+      </w:r>
+      <w:r>
+        <w:t xml:space="preserve"> Administrator -&gt;  Action -&gt; Change Password</w:t>
+      </w:r>
+      <w:bookmarkStart w:id="0" w:name="_GoBack"/>
+      <w:bookmarkEnd w:id="0"/>
     </w:p>
     <w:p>
       <w:pPr>
@@ -1509,6 +1555,7 @@
         </w:numPr>
       </w:pPr>
       <w:r>
+        <w:lastRenderedPageBreak/>
         <w:t>Actions -&gt; Server Actions</w:t>
       </w:r>
       <w:r>
@@ -1529,7 +1576,6 @@
           <w:sz w:val="28"/>
           <w:szCs w:val="28"/>
         </w:rPr>
-        <w:lastRenderedPageBreak/>
         <w:t xml:space="preserve">How to add a button :  </w:t>
       </w:r>
     </w:p>
@@ -1994,6 +2040,7 @@
         <w:rPr>
           <w:color w:val="C00000"/>
         </w:rPr>
+        <w:lastRenderedPageBreak/>
         <w:t>Creating the Outgoing Mail Server:</w:t>
       </w:r>
       <w:r>
@@ -2010,7 +2057,6 @@
         <w:spacing w:line="256" w:lineRule="auto"/>
       </w:pPr>
       <w:r>
-        <w:lastRenderedPageBreak/>
         <w:t xml:space="preserve">For </w:t>
       </w:r>
       <w:r>
@@ -2550,7 +2596,6 @@
           <w:szCs w:val="36"/>
           <w:u w:val="single"/>
         </w:rPr>
-        <w:lastRenderedPageBreak/>
         <w:t>DATABASE STRUCTURE</w:t>
       </w:r>
     </w:p>
@@ -15642,17 +15687,7 @@
           <w:sz w:val="28"/>
           <w:szCs w:val="28"/>
         </w:rPr>
-        <w:t xml:space="preserve">If the page cannot be opened and you want to </w:t>
-      </w:r>
-      <w:bookmarkStart w:id="0" w:name="_GoBack"/>
-      <w:bookmarkEnd w:id="0"/>
-      <w:r>
-        <w:rPr>
-          <w:color w:val="C00000"/>
-          <w:sz w:val="28"/>
-          <w:szCs w:val="28"/>
-        </w:rPr>
-        <w:t>translate it</w:t>
+        <w:t>If the page cannot be opened and you want to translate it</w:t>
       </w:r>
       <w:r>
         <w:rPr>
@@ -16882,6 +16917,98 @@
     </w:lvl>
   </w:abstractNum>
   <w:abstractNum w:abstractNumId="12" w15:restartNumberingAfterBreak="0">
+    <w:nsid w:val="29596A2F"/>
+    <w:multiLevelType w:val="hybridMultilevel"/>
+    <w:tmpl w:val="9BF0DC6E"/>
+    <w:lvl w:ilvl="0" w:tplc="C212E0D2">
+      <w:start w:val="1"/>
+      <w:numFmt w:val="decimal"/>
+      <w:lvlText w:val="%1-"/>
+      <w:lvlJc w:val="left"/>
+      <w:pPr>
+        <w:ind w:left="720" w:hanging="360"/>
+      </w:pPr>
+      <w:rPr>
+        <w:rFonts w:hint="default"/>
+        <w:color w:val="auto"/>
+        <w:sz w:val="22"/>
+        <w:u w:val="none"/>
+      </w:rPr>
+    </w:lvl>
+    <w:lvl w:ilvl="1" w:tplc="04090019" w:tentative="1">
+      <w:start w:val="1"/>
+      <w:numFmt w:val="lowerLetter"/>
+      <w:lvlText w:val="%2."/>
+      <w:lvlJc w:val="left"/>
+      <w:pPr>
+        <w:ind w:left="1440" w:hanging="360"/>
+      </w:pPr>
+    </w:lvl>
+    <w:lvl w:ilvl="2" w:tplc="0409001B" w:tentative="1">
+      <w:start w:val="1"/>
+      <w:numFmt w:val="lowerRoman"/>
+      <w:lvlText w:val="%3."/>
+      <w:lvlJc w:val="right"/>
+      <w:pPr>
+        <w:ind w:left="2160" w:hanging="180"/>
+      </w:pPr>
+    </w:lvl>
+    <w:lvl w:ilvl="3" w:tplc="0409000F" w:tentative="1">
+      <w:start w:val="1"/>
+      <w:numFmt w:val="decimal"/>
+      <w:lvlText w:val="%4."/>
+      <w:lvlJc w:val="left"/>
+      <w:pPr>
+        <w:ind w:left="2880" w:hanging="360"/>
+      </w:pPr>
+    </w:lvl>
+    <w:lvl w:ilvl="4" w:tplc="04090019" w:tentative="1">
+      <w:start w:val="1"/>
+      <w:numFmt w:val="lowerLetter"/>
+      <w:lvlText w:val="%5."/>
+      <w:lvlJc w:val="left"/>
+      <w:pPr>
+        <w:ind w:left="3600" w:hanging="360"/>
+      </w:pPr>
+    </w:lvl>
+    <w:lvl w:ilvl="5" w:tplc="0409001B" w:tentative="1">
+      <w:start w:val="1"/>
+      <w:numFmt w:val="lowerRoman"/>
+      <w:lvlText w:val="%6."/>
+      <w:lvlJc w:val="right"/>
+      <w:pPr>
+        <w:ind w:left="4320" w:hanging="180"/>
+      </w:pPr>
+    </w:lvl>
+    <w:lvl w:ilvl="6" w:tplc="0409000F" w:tentative="1">
+      <w:start w:val="1"/>
+      <w:numFmt w:val="decimal"/>
+      <w:lvlText w:val="%7."/>
+      <w:lvlJc w:val="left"/>
+      <w:pPr>
+        <w:ind w:left="5040" w:hanging="360"/>
+      </w:pPr>
+    </w:lvl>
+    <w:lvl w:ilvl="7" w:tplc="04090019" w:tentative="1">
+      <w:start w:val="1"/>
+      <w:numFmt w:val="lowerLetter"/>
+      <w:lvlText w:val="%8."/>
+      <w:lvlJc w:val="left"/>
+      <w:pPr>
+        <w:ind w:left="5760" w:hanging="360"/>
+      </w:pPr>
+    </w:lvl>
+    <w:lvl w:ilvl="8" w:tplc="0409001B" w:tentative="1">
+      <w:start w:val="1"/>
+      <w:numFmt w:val="lowerRoman"/>
+      <w:lvlText w:val="%9."/>
+      <w:lvlJc w:val="right"/>
+      <w:pPr>
+        <w:ind w:left="6480" w:hanging="180"/>
+      </w:pPr>
+    </w:lvl>
+  </w:abstractNum>
+  <w:abstractNum w:abstractNumId="13" w15:restartNumberingAfterBreak="0">
     <w:nsid w:val="2A095C17"/>
     <w:multiLevelType w:val="hybridMultilevel"/>
     <w:tmpl w:val="E5E4EB66"/>
@@ -16970,7 +17097,7 @@
       </w:pPr>
     </w:lvl>
   </w:abstractNum>
-  <w:abstractNum w:abstractNumId="13" w15:restartNumberingAfterBreak="0">
+  <w:abstractNum w:abstractNumId="14" w15:restartNumberingAfterBreak="0">
     <w:nsid w:val="2A6935B8"/>
     <w:multiLevelType w:val="hybridMultilevel"/>
     <w:tmpl w:val="88409948"/>
@@ -17059,7 +17186,7 @@
       </w:pPr>
     </w:lvl>
   </w:abstractNum>
-  <w:abstractNum w:abstractNumId="14" w15:restartNumberingAfterBreak="0">
+  <w:abstractNum w:abstractNumId="15" w15:restartNumberingAfterBreak="0">
     <w:nsid w:val="2D19427A"/>
     <w:multiLevelType w:val="hybridMultilevel"/>
     <w:tmpl w:val="61A46F84"/>
@@ -17148,7 +17275,7 @@
       </w:pPr>
     </w:lvl>
   </w:abstractNum>
-  <w:abstractNum w:abstractNumId="15" w15:restartNumberingAfterBreak="0">
+  <w:abstractNum w:abstractNumId="16" w15:restartNumberingAfterBreak="0">
     <w:nsid w:val="2F6D3152"/>
     <w:multiLevelType w:val="hybridMultilevel"/>
     <w:tmpl w:val="21E239EE"/>
@@ -17237,7 +17364,7 @@
       </w:pPr>
     </w:lvl>
   </w:abstractNum>
-  <w:abstractNum w:abstractNumId="16" w15:restartNumberingAfterBreak="0">
+  <w:abstractNum w:abstractNumId="17" w15:restartNumberingAfterBreak="0">
     <w:nsid w:val="2FFE5329"/>
     <w:multiLevelType w:val="hybridMultilevel"/>
     <w:tmpl w:val="61A46F84"/>
@@ -17326,7 +17453,7 @@
       </w:pPr>
     </w:lvl>
   </w:abstractNum>
-  <w:abstractNum w:abstractNumId="17" w15:restartNumberingAfterBreak="0">
+  <w:abstractNum w:abstractNumId="18" w15:restartNumberingAfterBreak="0">
     <w:nsid w:val="335B69AD"/>
     <w:multiLevelType w:val="hybridMultilevel"/>
     <w:tmpl w:val="26F4DDB6"/>
@@ -17415,7 +17542,7 @@
       </w:pPr>
     </w:lvl>
   </w:abstractNum>
-  <w:abstractNum w:abstractNumId="18" w15:restartNumberingAfterBreak="0">
+  <w:abstractNum w:abstractNumId="19" w15:restartNumberingAfterBreak="0">
     <w:nsid w:val="38014DB8"/>
     <w:multiLevelType w:val="hybridMultilevel"/>
     <w:tmpl w:val="A826502C"/>
@@ -17504,7 +17631,7 @@
       </w:pPr>
     </w:lvl>
   </w:abstractNum>
-  <w:abstractNum w:abstractNumId="19" w15:restartNumberingAfterBreak="0">
+  <w:abstractNum w:abstractNumId="20" w15:restartNumberingAfterBreak="0">
     <w:nsid w:val="3ECE19AB"/>
     <w:multiLevelType w:val="hybridMultilevel"/>
     <w:tmpl w:val="79948698"/>
@@ -17617,7 +17744,7 @@
       </w:rPr>
     </w:lvl>
   </w:abstractNum>
-  <w:abstractNum w:abstractNumId="20" w15:restartNumberingAfterBreak="0">
+  <w:abstractNum w:abstractNumId="21" w15:restartNumberingAfterBreak="0">
     <w:nsid w:val="44F07318"/>
     <w:multiLevelType w:val="hybridMultilevel"/>
     <w:tmpl w:val="6B587FCE"/>
@@ -17730,7 +17857,7 @@
       </w:rPr>
     </w:lvl>
   </w:abstractNum>
-  <w:abstractNum w:abstractNumId="21" w15:restartNumberingAfterBreak="0">
+  <w:abstractNum w:abstractNumId="22" w15:restartNumberingAfterBreak="0">
     <w:nsid w:val="4B652A39"/>
     <w:multiLevelType w:val="hybridMultilevel"/>
     <w:tmpl w:val="5BAC531A"/>
@@ -17821,7 +17948,7 @@
       </w:pPr>
     </w:lvl>
   </w:abstractNum>
-  <w:abstractNum w:abstractNumId="22" w15:restartNumberingAfterBreak="0">
+  <w:abstractNum w:abstractNumId="23" w15:restartNumberingAfterBreak="0">
     <w:nsid w:val="4BEA0389"/>
     <w:multiLevelType w:val="hybridMultilevel"/>
     <w:tmpl w:val="B1D4AED6"/>
@@ -17910,7 +18037,7 @@
       </w:pPr>
     </w:lvl>
   </w:abstractNum>
-  <w:abstractNum w:abstractNumId="23" w15:restartNumberingAfterBreak="0">
+  <w:abstractNum w:abstractNumId="24" w15:restartNumberingAfterBreak="0">
     <w:nsid w:val="4FF372F9"/>
     <w:multiLevelType w:val="hybridMultilevel"/>
     <w:tmpl w:val="961C21A6"/>
@@ -18023,7 +18150,7 @@
       </w:rPr>
     </w:lvl>
   </w:abstractNum>
-  <w:abstractNum w:abstractNumId="24" w15:restartNumberingAfterBreak="0">
+  <w:abstractNum w:abstractNumId="25" w15:restartNumberingAfterBreak="0">
     <w:nsid w:val="54EF133F"/>
     <w:multiLevelType w:val="hybridMultilevel"/>
     <w:tmpl w:val="3C60B75A"/>
@@ -18112,7 +18239,7 @@
       </w:pPr>
     </w:lvl>
   </w:abstractNum>
-  <w:abstractNum w:abstractNumId="25" w15:restartNumberingAfterBreak="0">
+  <w:abstractNum w:abstractNumId="26" w15:restartNumberingAfterBreak="0">
     <w:nsid w:val="56722D96"/>
     <w:multiLevelType w:val="hybridMultilevel"/>
     <w:tmpl w:val="25C423C4"/>
@@ -18201,7 +18328,7 @@
       </w:pPr>
     </w:lvl>
   </w:abstractNum>
-  <w:abstractNum w:abstractNumId="26" w15:restartNumberingAfterBreak="0">
+  <w:abstractNum w:abstractNumId="27" w15:restartNumberingAfterBreak="0">
     <w:nsid w:val="5C5F6093"/>
     <w:multiLevelType w:val="hybridMultilevel"/>
     <w:tmpl w:val="8592DC3A"/>
@@ -18314,7 +18441,7 @@
       </w:rPr>
     </w:lvl>
   </w:abstractNum>
-  <w:abstractNum w:abstractNumId="27" w15:restartNumberingAfterBreak="0">
+  <w:abstractNum w:abstractNumId="28" w15:restartNumberingAfterBreak="0">
     <w:nsid w:val="6EA929CD"/>
     <w:multiLevelType w:val="hybridMultilevel"/>
     <w:tmpl w:val="C6AEAF62"/>
@@ -18429,7 +18556,7 @@
       </w:rPr>
     </w:lvl>
   </w:abstractNum>
-  <w:abstractNum w:abstractNumId="28" w15:restartNumberingAfterBreak="0">
+  <w:abstractNum w:abstractNumId="29" w15:restartNumberingAfterBreak="0">
     <w:nsid w:val="72A2767A"/>
     <w:multiLevelType w:val="hybridMultilevel"/>
     <w:tmpl w:val="401A7460"/>
@@ -18515,7 +18642,7 @@
       </w:pPr>
     </w:lvl>
   </w:abstractNum>
-  <w:abstractNum w:abstractNumId="29" w15:restartNumberingAfterBreak="0">
+  <w:abstractNum w:abstractNumId="30" w15:restartNumberingAfterBreak="0">
     <w:nsid w:val="775B362B"/>
     <w:multiLevelType w:val="hybridMultilevel"/>
     <w:tmpl w:val="FA68F33C"/>
@@ -18607,7 +18734,7 @@
       </w:pPr>
     </w:lvl>
   </w:abstractNum>
-  <w:abstractNum w:abstractNumId="30" w15:restartNumberingAfterBreak="0">
+  <w:abstractNum w:abstractNumId="31" w15:restartNumberingAfterBreak="0">
     <w:nsid w:val="7B177BDB"/>
     <w:multiLevelType w:val="hybridMultilevel"/>
     <w:tmpl w:val="5BAC531A"/>
@@ -18698,7 +18825,7 @@
       </w:pPr>
     </w:lvl>
   </w:abstractNum>
-  <w:abstractNum w:abstractNumId="31" w15:restartNumberingAfterBreak="0">
+  <w:abstractNum w:abstractNumId="32" w15:restartNumberingAfterBreak="0">
     <w:nsid w:val="7BFB291A"/>
     <w:multiLevelType w:val="hybridMultilevel"/>
     <w:tmpl w:val="37EE32E0"/>
@@ -18788,19 +18915,19 @@
     </w:lvl>
   </w:abstractNum>
   <w:num w:numId="1">
-    <w:abstractNumId w:val="25"/>
+    <w:abstractNumId w:val="26"/>
   </w:num>
   <w:num w:numId="2">
-    <w:abstractNumId w:val="12"/>
+    <w:abstractNumId w:val="13"/>
   </w:num>
   <w:num w:numId="3">
-    <w:abstractNumId w:val="26"/>
+    <w:abstractNumId w:val="27"/>
   </w:num>
   <w:num w:numId="4">
-    <w:abstractNumId w:val="19"/>
+    <w:abstractNumId w:val="20"/>
   </w:num>
   <w:num w:numId="5">
-    <w:abstractNumId w:val="20"/>
+    <w:abstractNumId w:val="21"/>
   </w:num>
   <w:num w:numId="6">
     <w:abstractNumId w:val="11"/>
@@ -18812,10 +18939,10 @@
     <w:abstractNumId w:val="5"/>
   </w:num>
   <w:num w:numId="9">
-    <w:abstractNumId w:val="18"/>
+    <w:abstractNumId w:val="19"/>
   </w:num>
   <w:num w:numId="10">
-    <w:abstractNumId w:val="17"/>
+    <w:abstractNumId w:val="18"/>
   </w:num>
   <w:num w:numId="11">
     <w:abstractNumId w:val="0"/>
@@ -18827,34 +18954,34 @@
     <w:abstractNumId w:val="2"/>
   </w:num>
   <w:num w:numId="14">
-    <w:abstractNumId w:val="31"/>
+    <w:abstractNumId w:val="32"/>
   </w:num>
   <w:num w:numId="15">
-    <w:abstractNumId w:val="16"/>
+    <w:abstractNumId w:val="17"/>
   </w:num>
   <w:num w:numId="16">
-    <w:abstractNumId w:val="14"/>
+    <w:abstractNumId w:val="15"/>
   </w:num>
   <w:num w:numId="17">
-    <w:abstractNumId w:val="23"/>
+    <w:abstractNumId w:val="24"/>
   </w:num>
   <w:num w:numId="18">
     <w:abstractNumId w:val="4"/>
   </w:num>
   <w:num w:numId="19">
-    <w:abstractNumId w:val="15"/>
+    <w:abstractNumId w:val="16"/>
   </w:num>
   <w:num w:numId="20">
-    <w:abstractNumId w:val="24"/>
+    <w:abstractNumId w:val="25"/>
   </w:num>
   <w:num w:numId="21">
-    <w:abstractNumId w:val="27"/>
+    <w:abstractNumId w:val="28"/>
   </w:num>
   <w:num w:numId="22">
-    <w:abstractNumId w:val="30"/>
+    <w:abstractNumId w:val="31"/>
   </w:num>
   <w:num w:numId="23">
-    <w:abstractNumId w:val="28"/>
+    <w:abstractNumId w:val="29"/>
     <w:lvlOverride w:ilvl="0">
       <w:startOverride w:val="1"/>
     </w:lvlOverride>
@@ -18890,13 +19017,13 @@
     <w:abstractNumId w:val="4"/>
   </w:num>
   <w:num w:numId="26">
-    <w:abstractNumId w:val="22"/>
+    <w:abstractNumId w:val="23"/>
   </w:num>
   <w:num w:numId="27">
     <w:abstractNumId w:val="10"/>
   </w:num>
   <w:num w:numId="28">
-    <w:abstractNumId w:val="21"/>
+    <w:abstractNumId w:val="22"/>
   </w:num>
   <w:num w:numId="29">
     <w:abstractNumId w:val="9"/>
@@ -18905,16 +19032,19 @@
     <w:abstractNumId w:val="3"/>
   </w:num>
   <w:num w:numId="31">
-    <w:abstractNumId w:val="13"/>
+    <w:abstractNumId w:val="14"/>
   </w:num>
   <w:num w:numId="32">
     <w:abstractNumId w:val="8"/>
   </w:num>
   <w:num w:numId="33">
-    <w:abstractNumId w:val="29"/>
+    <w:abstractNumId w:val="30"/>
   </w:num>
   <w:num w:numId="34">
     <w:abstractNumId w:val="7"/>
+  </w:num>
+  <w:num w:numId="35">
+    <w:abstractNumId w:val="12"/>
   </w:num>
 </w:numbering>
 </file>
@@ -19677,7 +19807,7 @@
 </file>
 
 <file path=customXml/itemProps1.xml><?xml version="1.0" encoding="utf-8"?>
-<ds:datastoreItem xmlns:ds="http://schemas.openxmlformats.org/officeDocument/2006/customXml" ds:itemID="{CEC61168-7DA6-4FE4-946B-751CA6148984}">
+<ds:datastoreItem xmlns:ds="http://schemas.openxmlformats.org/officeDocument/2006/customXml" ds:itemID="{87A496CC-61A1-4EBF-9D25-2D582D8787AD}">
   <ds:schemaRefs>
     <ds:schemaRef ds:uri="http://schemas.openxmlformats.org/officeDocument/2006/bibliography"/>
   </ds:schemaRefs>

</xml_diff>

<commit_message>
modified:   "Odoo 15 YEN\304\260 B\304\260R DOMA\304\260N ATAMA.docx" 	modified:   Odoo_learning.docx
</commit_message>
<xml_diff>
--- a/Odoo_learning.docx
+++ b/Odoo_learning.docx
@@ -401,6 +401,7 @@
         </w:rPr>
       </w:pPr>
       <w:r>
+        <w:lastRenderedPageBreak/>
         <w:t xml:space="preserve">Technical -&gt; Actions -&gt; </w:t>
       </w:r>
       <w:r>
@@ -882,6 +883,7 @@
           <w:sz w:val="28"/>
           <w:szCs w:val="28"/>
         </w:rPr>
+        <w:lastRenderedPageBreak/>
         <w:t>Dashboard Ninja install</w:t>
       </w:r>
       <w:r>
@@ -1054,6 +1056,181 @@
       <w:pPr>
         <w:rPr>
           <w:color w:val="FF0000"/>
+          <w:sz w:val="28"/>
+          <w:szCs w:val="28"/>
+        </w:rPr>
+      </w:pPr>
+      <w:r>
+        <w:rPr>
+          <w:color w:val="FF0000"/>
+          <w:sz w:val="28"/>
+          <w:szCs w:val="28"/>
+        </w:rPr>
+        <w:t>User Access Groups</w:t>
+      </w:r>
+      <w:r>
+        <w:rPr>
+          <w:color w:val="FF0000"/>
+          <w:sz w:val="28"/>
+          <w:szCs w:val="28"/>
+        </w:rPr>
+        <w:t>:</w:t>
+      </w:r>
+    </w:p>
+    <w:p>
+      <w:pPr>
+        <w:pStyle w:val="ListParagraph"/>
+        <w:numPr>
+          <w:ilvl w:val="0"/>
+          <w:numId w:val="11"/>
+        </w:numPr>
+      </w:pPr>
+      <w:r>
+        <w:t>Users &amp; Companies -&gt; Groups -&gt; Go into one of the most used ones( eg. Sales ) -&gt; Action -&gt; Duplicate</w:t>
+      </w:r>
+    </w:p>
+    <w:p>
+      <w:pPr>
+        <w:pStyle w:val="ListParagraph"/>
+        <w:numPr>
+          <w:ilvl w:val="0"/>
+          <w:numId w:val="11"/>
+        </w:numPr>
+      </w:pPr>
+      <w:r>
+        <w:t>Go into duplicated -&gt; Tweak to your needs</w:t>
+      </w:r>
+    </w:p>
+    <w:p>
+      <w:pPr>
+        <w:pStyle w:val="ListParagraph"/>
+        <w:numPr>
+          <w:ilvl w:val="1"/>
+          <w:numId w:val="11"/>
+        </w:numPr>
+      </w:pPr>
+      <w:r>
+        <w:t>Users: Includes users selected into this Group</w:t>
+      </w:r>
+    </w:p>
+    <w:p>
+      <w:pPr>
+        <w:pStyle w:val="ListParagraph"/>
+        <w:numPr>
+          <w:ilvl w:val="1"/>
+          <w:numId w:val="11"/>
+        </w:numPr>
+      </w:pPr>
+      <w:r>
+        <w:t>Inherited: Groups that this group inherits from. Then this group has all the settings from the base group that is inherited.</w:t>
+      </w:r>
+    </w:p>
+    <w:p>
+      <w:pPr>
+        <w:pStyle w:val="ListParagraph"/>
+        <w:numPr>
+          <w:ilvl w:val="1"/>
+          <w:numId w:val="11"/>
+        </w:numPr>
+      </w:pPr>
+      <w:r>
+        <w:t>Menus: Similar to Menu Items.</w:t>
+      </w:r>
+    </w:p>
+    <w:p>
+      <w:pPr>
+        <w:pStyle w:val="ListParagraph"/>
+        <w:numPr>
+          <w:ilvl w:val="1"/>
+          <w:numId w:val="11"/>
+        </w:numPr>
+      </w:pPr>
+      <w:r>
+        <w:t>Access Rights: Controls visibility of the modules. E.g. If Read is turned off, the users in the group can’t see the specific module that the access right is bound to.</w:t>
+      </w:r>
+    </w:p>
+    <w:p>
+      <w:pPr>
+        <w:pStyle w:val="ListParagraph"/>
+        <w:ind w:left="1440"/>
+        <w:rPr>
+          <w:color w:val="FF0000"/>
+        </w:rPr>
+      </w:pPr>
+      <w:r>
+        <w:rPr>
+          <w:color w:val="FF0000"/>
+          <w:sz w:val="44"/>
+          <w:szCs w:val="44"/>
+        </w:rPr>
+        <w:lastRenderedPageBreak/>
+        <w:t>!!!</w:t>
+      </w:r>
+      <w:r>
+        <w:rPr>
+          <w:color w:val="FF0000"/>
+          <w:sz w:val="44"/>
+          <w:szCs w:val="44"/>
+        </w:rPr>
+        <w:t xml:space="preserve"> </w:t>
+      </w:r>
+      <w:r>
+        <w:t xml:space="preserve">If you upgrade the app you set an access right for, there will be another access right loaded named </w:t>
+      </w:r>
+      <w:r>
+        <w:rPr>
+          <w:color w:val="C00000"/>
+        </w:rPr>
+        <w:t xml:space="preserve">Base User </w:t>
+      </w:r>
+      <w:r>
+        <w:t xml:space="preserve">that loads settings from the module’s directory -&gt; security -&gt; </w:t>
+      </w:r>
+      <w:r>
+        <w:t>ir.model.access</w:t>
+      </w:r>
+      <w:r>
+        <w:t>.csv file. Tweak this file to bypass this issue.</w:t>
+      </w:r>
+      <w:bookmarkStart w:id="0" w:name="_GoBack"/>
+      <w:bookmarkEnd w:id="0"/>
+      <w:r>
+        <w:rPr>
+          <w:color w:val="FF0000"/>
+          <w:sz w:val="44"/>
+          <w:szCs w:val="44"/>
+        </w:rPr>
+        <w:t>!!!</w:t>
+      </w:r>
+    </w:p>
+    <w:p>
+      <w:pPr>
+        <w:pStyle w:val="ListParagraph"/>
+        <w:numPr>
+          <w:ilvl w:val="1"/>
+          <w:numId w:val="11"/>
+        </w:numPr>
+      </w:pPr>
+      <w:r>
+        <w:t>Record Rules: Further customizes the visibility inside the module. Domain filter can be applied to Read, Write etc.</w:t>
+      </w:r>
+    </w:p>
+    <w:p>
+      <w:pPr>
+        <w:pStyle w:val="ListParagraph"/>
+        <w:numPr>
+          <w:ilvl w:val="0"/>
+          <w:numId w:val="11"/>
+        </w:numPr>
+      </w:pPr>
+      <w:r>
+        <w:t>Go into the user you want -&gt; Search for the ‘Application’ you have set the rights for -&gt; Tick the box</w:t>
+      </w:r>
+    </w:p>
+    <w:p>
+      <w:pPr>
+        <w:rPr>
+          <w:color w:val="FF0000"/>
           <w:sz w:val="44"/>
           <w:szCs w:val="44"/>
           <w:u w:val="single"/>
@@ -1181,65 +1358,6 @@
       </w:r>
       <w:r>
         <w:t>user -&gt; Edit -&gt; Preferences -&gt; Language</w:t>
-      </w:r>
-    </w:p>
-    <w:p>
-      <w:pPr>
-        <w:rPr>
-          <w:color w:val="FF0000"/>
-          <w:sz w:val="28"/>
-          <w:szCs w:val="28"/>
-        </w:rPr>
-      </w:pPr>
-      <w:r>
-        <w:rPr>
-          <w:color w:val="FF0000"/>
-          <w:sz w:val="28"/>
-          <w:szCs w:val="28"/>
-        </w:rPr>
-        <w:t>How to add custom Access Rights to a user:</w:t>
-      </w:r>
-    </w:p>
-    <w:p>
-      <w:pPr>
-        <w:pStyle w:val="ListParagraph"/>
-        <w:numPr>
-          <w:ilvl w:val="0"/>
-          <w:numId w:val="11"/>
-        </w:numPr>
-      </w:pPr>
-      <w:r>
-        <w:t xml:space="preserve">Users &amp; Companies -&gt; </w:t>
-      </w:r>
-      <w:r>
-        <w:t xml:space="preserve">Groups -&gt; Go into one of the most used ones( eg. Sales ) -&gt; </w:t>
-      </w:r>
-      <w:r>
-        <w:t>Action -&gt; Duplicate</w:t>
-      </w:r>
-    </w:p>
-    <w:p>
-      <w:pPr>
-        <w:pStyle w:val="ListParagraph"/>
-        <w:numPr>
-          <w:ilvl w:val="0"/>
-          <w:numId w:val="11"/>
-        </w:numPr>
-      </w:pPr>
-      <w:r>
-        <w:t>Go into duplicated -&gt; Tweak to your needs</w:t>
-      </w:r>
-    </w:p>
-    <w:p>
-      <w:pPr>
-        <w:pStyle w:val="ListParagraph"/>
-        <w:numPr>
-          <w:ilvl w:val="0"/>
-          <w:numId w:val="11"/>
-        </w:numPr>
-      </w:pPr>
-      <w:r>
-        <w:t>Go into the user you want -&gt; Search for the ‘Application’ you have set the rights for -&gt; Tick the box</w:t>
       </w:r>
     </w:p>
     <w:p>
@@ -1730,8 +1848,6 @@
       <w:r>
         <w:t xml:space="preserve"> -&gt; Remove the field you want</w:t>
       </w:r>
-      <w:bookmarkStart w:id="0" w:name="_GoBack"/>
-      <w:bookmarkEnd w:id="0"/>
     </w:p>
     <w:p>
       <w:pPr>
@@ -1860,6 +1976,7 @@
           <w:sz w:val="28"/>
           <w:szCs w:val="28"/>
         </w:rPr>
+        <w:lastRenderedPageBreak/>
         <w:t>How to check system-wide messages :</w:t>
       </w:r>
     </w:p>
@@ -2410,6 +2527,7 @@
         <w:spacing w:line="256" w:lineRule="auto"/>
       </w:pPr>
       <w:r>
+        <w:lastRenderedPageBreak/>
         <w:t>Check if you have your email ready, send if necessary</w:t>
       </w:r>
     </w:p>
@@ -2885,6 +3003,7 @@
         </w:numPr>
       </w:pPr>
       <w:r>
+        <w:lastRenderedPageBreak/>
         <w:t>Database Structure -&gt; Attachments</w:t>
       </w:r>
     </w:p>
@@ -3387,6 +3506,7 @@
           <w:szCs w:val="21"/>
           <w:lang w:val="en-US"/>
         </w:rPr>
+        <w:lastRenderedPageBreak/>
         <w:t xml:space="preserve">    </w:t>
       </w:r>
       <w:r>
@@ -6031,6 +6151,7 @@
           <w:szCs w:val="21"/>
           <w:lang w:val="en-US"/>
         </w:rPr>
+        <w:lastRenderedPageBreak/>
         <w:t>,</w:t>
       </w:r>
       <w:r>
@@ -8848,6 +8969,7 @@
           <w:szCs w:val="21"/>
           <w:lang w:val="en-US"/>
         </w:rPr>
+        <w:lastRenderedPageBreak/>
         <w:t>last_result</w:t>
       </w:r>
       <w:proofErr w:type="spellEnd"/>
@@ -11060,6 +11182,7 @@
           <w:szCs w:val="21"/>
           <w:lang w:val="en-US"/>
         </w:rPr>
+        <w:lastRenderedPageBreak/>
         <w:t xml:space="preserve">        </w:t>
       </w:r>
       <w:r>
@@ -13227,6 +13350,7 @@
             </w14:gradFill>
           </w14:textFill>
         </w:rPr>
+        <w:lastRenderedPageBreak/>
         <w:t xml:space="preserve">Contacts - </w:t>
       </w:r>
       <w:r>
@@ -14303,6 +14427,7 @@
             </w14:gradFill>
           </w14:textFill>
         </w:rPr>
+        <w:lastRenderedPageBreak/>
         <w:t>Contacts app – Write a many2many field “tags” 2 different tags when the contact is updated:</w:t>
       </w:r>
     </w:p>
@@ -14524,6 +14649,7 @@
     </w:p>
     <w:p>
       <w:r>
+        <w:lastRenderedPageBreak/>
         <w:t xml:space="preserve">   'order_line' : [(0, 0, {'product_id': product.id, 'name': product.name, 'product_uom_qty': 5, 'price_unit': 100})]</w:t>
       </w:r>
     </w:p>
@@ -14822,6 +14948,7 @@
     </w:p>
     <w:p>
       <w:r>
+        <w:lastRenderedPageBreak/>
         <w:t>name = record.name[6:15]</w:t>
       </w:r>
     </w:p>
@@ -15086,6 +15213,7 @@
           <w:szCs w:val="48"/>
           <w:u w:val="single"/>
         </w:rPr>
+        <w:lastRenderedPageBreak/>
         <w:t>ODOO FRONT-END</w:t>
       </w:r>
     </w:p>
@@ -15472,6 +15600,7 @@
     </w:p>
     <w:p>
       <w:r>
+        <w:lastRenderedPageBreak/>
         <w:t xml:space="preserve">                                      &lt;div class="col-xs-12 col-xs-offset-0 col-sm-6 col-sm-offset-3 col-lg-12 col-lg-offset-0"&gt;</w:t>
       </w:r>
     </w:p>
@@ -15858,6 +15987,7 @@
     </w:p>
     <w:p>
       <w:r>
+        <w:lastRenderedPageBreak/>
         <w:t xml:space="preserve">              &lt;img t-attf-src="/report/barcode/?type=QR&amp;amp;value=localhost:80</w:t>
       </w:r>
       <w:r>
@@ -15942,7 +16072,7 @@
         <w:rFonts w:hint="default"/>
       </w:rPr>
     </w:lvl>
-    <w:lvl w:ilvl="1" w:tplc="04090019" w:tentative="1">
+    <w:lvl w:ilvl="1" w:tplc="04090019">
       <w:start w:val="1"/>
       <w:numFmt w:val="lowerLetter"/>
       <w:lvlText w:val="%2."/>
@@ -20213,7 +20343,7 @@
 </file>
 
 <file path=customXml/itemProps1.xml><?xml version="1.0" encoding="utf-8"?>
-<ds:datastoreItem xmlns:ds="http://schemas.openxmlformats.org/officeDocument/2006/customXml" ds:itemID="{46BE9C3E-B065-4F66-A250-1B675975AE2E}">
+<ds:datastoreItem xmlns:ds="http://schemas.openxmlformats.org/officeDocument/2006/customXml" ds:itemID="{E740735B-0C94-48B5-9A03-3C9631C73952}">
   <ds:schemaRefs>
     <ds:schemaRef ds:uri="http://schemas.openxmlformats.org/officeDocument/2006/bibliography"/>
   </ds:schemaRefs>

</xml_diff>

<commit_message>
modified:   Odoo-App-Backend/mission_nfc/Contact - Link Synchronizer.py 	modified:   Odoo-App-Backend/mission_nfc/Link Creator Based On Contact.py 	modified:   Odoo_learning.docx
</commit_message>
<xml_diff>
--- a/Odoo_learning.docx
+++ b/Odoo_learning.docx
@@ -1192,8 +1192,6 @@
       <w:r>
         <w:t>.csv file. Tweak this file to bypass this issue.</w:t>
       </w:r>
-      <w:bookmarkStart w:id="0" w:name="_GoBack"/>
-      <w:bookmarkEnd w:id="0"/>
       <w:r>
         <w:rPr>
           <w:color w:val="FF0000"/>
@@ -13150,6 +13148,1958 @@
       <w:r>
         <w:br/>
       </w:r>
+    </w:p>
+    <w:p>
+      <w:pPr>
+        <w:rPr>
+          <w:color w:val="385623" w:themeColor="accent6" w:themeShade="80"/>
+          <w:sz w:val="36"/>
+          <w:szCs w:val="36"/>
+          <w:u w:val="single"/>
+        </w:rPr>
+      </w:pPr>
+      <w:r>
+        <w:rPr>
+          <w:color w:val="385623" w:themeColor="accent6" w:themeShade="80"/>
+          <w:sz w:val="36"/>
+          <w:szCs w:val="36"/>
+          <w:u w:val="single"/>
+        </w:rPr>
+        <w:t>ODOO BACK-END ACTIONS:</w:t>
+      </w:r>
+    </w:p>
+    <w:p>
+      <w:pPr>
+        <w:rPr>
+          <w:color w:val="385623" w:themeColor="accent6" w:themeShade="80"/>
+          <w:sz w:val="36"/>
+          <w:szCs w:val="36"/>
+          <w:u w:val="single"/>
+        </w:rPr>
+      </w:pPr>
+    </w:p>
+    <w:p>
+      <w:pPr>
+        <w:rPr>
+          <w:color w:val="C00000"/>
+          <w:sz w:val="28"/>
+          <w:szCs w:val="28"/>
+        </w:rPr>
+      </w:pPr>
+      <w:r>
+        <w:rPr>
+          <w:color w:val="C00000"/>
+          <w:sz w:val="28"/>
+          <w:szCs w:val="28"/>
+        </w:rPr>
+        <w:t>Copying a record to another model(Contact -&gt; On Creation): e.g Contact -&gt; Link:</w:t>
+      </w:r>
+    </w:p>
+    <w:p>
+      <w:pPr>
+        <w:shd w:val="clear" w:color="auto" w:fill="282C34"/>
+        <w:spacing w:after="0" w:line="285" w:lineRule="atLeast"/>
+        <w:rPr>
+          <w:rFonts w:ascii="Consolas" w:eastAsia="Times New Roman" w:hAnsi="Consolas" w:cs="Times New Roman"/>
+          <w:color w:val="ABB2BF"/>
+          <w:sz w:val="21"/>
+          <w:szCs w:val="21"/>
+          <w:lang w:val="en-US"/>
+        </w:rPr>
+      </w:pPr>
+      <w:r>
+        <w:rPr>
+          <w:rFonts w:ascii="Consolas" w:eastAsia="Times New Roman" w:hAnsi="Consolas" w:cs="Times New Roman"/>
+          <w:i/>
+          <w:iCs/>
+          <w:color w:val="5C6370"/>
+          <w:sz w:val="21"/>
+          <w:szCs w:val="21"/>
+          <w:lang w:val="en-US"/>
+        </w:rPr>
+        <w:t xml:space="preserve"># </w:t>
+      </w:r>
+      <w:proofErr w:type="spellStart"/>
+      <w:r>
+        <w:rPr>
+          <w:rFonts w:ascii="Consolas" w:eastAsia="Times New Roman" w:hAnsi="Consolas" w:cs="Times New Roman"/>
+          <w:i/>
+          <w:iCs/>
+          <w:color w:val="5C6370"/>
+          <w:sz w:val="21"/>
+          <w:szCs w:val="21"/>
+          <w:lang w:val="en-US"/>
+        </w:rPr>
+        <w:t>ManyToMany</w:t>
+      </w:r>
+      <w:proofErr w:type="spellEnd"/>
+      <w:r>
+        <w:rPr>
+          <w:rFonts w:ascii="Consolas" w:eastAsia="Times New Roman" w:hAnsi="Consolas" w:cs="Times New Roman"/>
+          <w:i/>
+          <w:iCs/>
+          <w:color w:val="5C6370"/>
+          <w:sz w:val="21"/>
+          <w:szCs w:val="21"/>
+          <w:lang w:val="en-US"/>
+        </w:rPr>
+        <w:t xml:space="preserve"> field</w:t>
+      </w:r>
+    </w:p>
+    <w:p>
+      <w:pPr>
+        <w:shd w:val="clear" w:color="auto" w:fill="282C34"/>
+        <w:spacing w:after="0" w:line="285" w:lineRule="atLeast"/>
+        <w:rPr>
+          <w:rFonts w:ascii="Consolas" w:eastAsia="Times New Roman" w:hAnsi="Consolas" w:cs="Times New Roman"/>
+          <w:color w:val="ABB2BF"/>
+          <w:sz w:val="21"/>
+          <w:szCs w:val="21"/>
+          <w:lang w:val="en-US"/>
+        </w:rPr>
+      </w:pPr>
+      <w:proofErr w:type="spellStart"/>
+      <w:r>
+        <w:rPr>
+          <w:rFonts w:ascii="Consolas" w:eastAsia="Times New Roman" w:hAnsi="Consolas" w:cs="Times New Roman"/>
+          <w:color w:val="ABB2BF"/>
+          <w:sz w:val="21"/>
+          <w:szCs w:val="21"/>
+          <w:lang w:val="en-US"/>
+        </w:rPr>
+        <w:t>x_users_can_edit</w:t>
+      </w:r>
+      <w:proofErr w:type="spellEnd"/>
+      <w:r>
+        <w:rPr>
+          <w:rFonts w:ascii="Consolas" w:eastAsia="Times New Roman" w:hAnsi="Consolas" w:cs="Times New Roman"/>
+          <w:color w:val="ABB2BF"/>
+          <w:sz w:val="21"/>
+          <w:szCs w:val="21"/>
+          <w:lang w:val="en-US"/>
+        </w:rPr>
+        <w:t xml:space="preserve"> </w:t>
+      </w:r>
+      <w:r>
+        <w:rPr>
+          <w:rFonts w:ascii="Consolas" w:eastAsia="Times New Roman" w:hAnsi="Consolas" w:cs="Times New Roman"/>
+          <w:color w:val="C678DD"/>
+          <w:sz w:val="21"/>
+          <w:szCs w:val="21"/>
+          <w:lang w:val="en-US"/>
+        </w:rPr>
+        <w:t>=</w:t>
+      </w:r>
+      <w:r>
+        <w:rPr>
+          <w:rFonts w:ascii="Consolas" w:eastAsia="Times New Roman" w:hAnsi="Consolas" w:cs="Times New Roman"/>
+          <w:color w:val="ABB2BF"/>
+          <w:sz w:val="21"/>
+          <w:szCs w:val="21"/>
+          <w:lang w:val="en-US"/>
+        </w:rPr>
+        <w:t xml:space="preserve"> </w:t>
+      </w:r>
+      <w:proofErr w:type="spellStart"/>
+      <w:proofErr w:type="gramStart"/>
+      <w:r>
+        <w:rPr>
+          <w:rFonts w:ascii="Consolas" w:eastAsia="Times New Roman" w:hAnsi="Consolas" w:cs="Times New Roman"/>
+          <w:color w:val="ABB2BF"/>
+          <w:sz w:val="21"/>
+          <w:szCs w:val="21"/>
+          <w:lang w:val="en-US"/>
+        </w:rPr>
+        <w:t>env</w:t>
+      </w:r>
+      <w:proofErr w:type="spellEnd"/>
+      <w:r>
+        <w:rPr>
+          <w:rFonts w:ascii="Consolas" w:eastAsia="Times New Roman" w:hAnsi="Consolas" w:cs="Times New Roman"/>
+          <w:color w:val="ABB2BF"/>
+          <w:sz w:val="21"/>
+          <w:szCs w:val="21"/>
+          <w:lang w:val="en-US"/>
+        </w:rPr>
+        <w:t>[</w:t>
+      </w:r>
+      <w:proofErr w:type="gramEnd"/>
+      <w:r>
+        <w:rPr>
+          <w:rFonts w:ascii="Consolas" w:eastAsia="Times New Roman" w:hAnsi="Consolas" w:cs="Times New Roman"/>
+          <w:color w:val="98C379"/>
+          <w:sz w:val="21"/>
+          <w:szCs w:val="21"/>
+          <w:lang w:val="en-US"/>
+        </w:rPr>
+        <w:t>'</w:t>
+      </w:r>
+      <w:proofErr w:type="spellStart"/>
+      <w:r>
+        <w:rPr>
+          <w:rFonts w:ascii="Consolas" w:eastAsia="Times New Roman" w:hAnsi="Consolas" w:cs="Times New Roman"/>
+          <w:color w:val="98C379"/>
+          <w:sz w:val="21"/>
+          <w:szCs w:val="21"/>
+          <w:lang w:val="en-US"/>
+        </w:rPr>
+        <w:t>res.users</w:t>
+      </w:r>
+      <w:proofErr w:type="spellEnd"/>
+      <w:r>
+        <w:rPr>
+          <w:rFonts w:ascii="Consolas" w:eastAsia="Times New Roman" w:hAnsi="Consolas" w:cs="Times New Roman"/>
+          <w:color w:val="98C379"/>
+          <w:sz w:val="21"/>
+          <w:szCs w:val="21"/>
+          <w:lang w:val="en-US"/>
+        </w:rPr>
+        <w:t>'</w:t>
+      </w:r>
+      <w:r>
+        <w:rPr>
+          <w:rFonts w:ascii="Consolas" w:eastAsia="Times New Roman" w:hAnsi="Consolas" w:cs="Times New Roman"/>
+          <w:color w:val="ABB2BF"/>
+          <w:sz w:val="21"/>
+          <w:szCs w:val="21"/>
+          <w:lang w:val="en-US"/>
+        </w:rPr>
+        <w:t>].</w:t>
+      </w:r>
+      <w:r>
+        <w:rPr>
+          <w:rFonts w:ascii="Consolas" w:eastAsia="Times New Roman" w:hAnsi="Consolas" w:cs="Times New Roman"/>
+          <w:color w:val="61AFEF"/>
+          <w:sz w:val="21"/>
+          <w:szCs w:val="21"/>
+          <w:lang w:val="en-US"/>
+        </w:rPr>
+        <w:t>search</w:t>
+      </w:r>
+      <w:r>
+        <w:rPr>
+          <w:rFonts w:ascii="Consolas" w:eastAsia="Times New Roman" w:hAnsi="Consolas" w:cs="Times New Roman"/>
+          <w:color w:val="ABB2BF"/>
+          <w:sz w:val="21"/>
+          <w:szCs w:val="21"/>
+          <w:lang w:val="en-US"/>
+        </w:rPr>
+        <w:t>([(</w:t>
+      </w:r>
+      <w:r>
+        <w:rPr>
+          <w:rFonts w:ascii="Consolas" w:eastAsia="Times New Roman" w:hAnsi="Consolas" w:cs="Times New Roman"/>
+          <w:color w:val="98C379"/>
+          <w:sz w:val="21"/>
+          <w:szCs w:val="21"/>
+          <w:lang w:val="en-US"/>
+        </w:rPr>
+        <w:t>'login'</w:t>
+      </w:r>
+      <w:r>
+        <w:rPr>
+          <w:rFonts w:ascii="Consolas" w:eastAsia="Times New Roman" w:hAnsi="Consolas" w:cs="Times New Roman"/>
+          <w:color w:val="ABB2BF"/>
+          <w:sz w:val="21"/>
+          <w:szCs w:val="21"/>
+          <w:lang w:val="en-US"/>
+        </w:rPr>
+        <w:t xml:space="preserve">, </w:t>
+      </w:r>
+      <w:r>
+        <w:rPr>
+          <w:rFonts w:ascii="Consolas" w:eastAsia="Times New Roman" w:hAnsi="Consolas" w:cs="Times New Roman"/>
+          <w:color w:val="98C379"/>
+          <w:sz w:val="21"/>
+          <w:szCs w:val="21"/>
+          <w:lang w:val="en-US"/>
+        </w:rPr>
+        <w:t>'='</w:t>
+      </w:r>
+      <w:r>
+        <w:rPr>
+          <w:rFonts w:ascii="Consolas" w:eastAsia="Times New Roman" w:hAnsi="Consolas" w:cs="Times New Roman"/>
+          <w:color w:val="ABB2BF"/>
+          <w:sz w:val="21"/>
+          <w:szCs w:val="21"/>
+          <w:lang w:val="en-US"/>
+        </w:rPr>
+        <w:t xml:space="preserve">, </w:t>
+      </w:r>
+      <w:proofErr w:type="spellStart"/>
+      <w:r>
+        <w:rPr>
+          <w:rFonts w:ascii="Consolas" w:eastAsia="Times New Roman" w:hAnsi="Consolas" w:cs="Times New Roman"/>
+          <w:color w:val="ABB2BF"/>
+          <w:sz w:val="21"/>
+          <w:szCs w:val="21"/>
+          <w:lang w:val="en-US"/>
+        </w:rPr>
+        <w:t>record.email</w:t>
+      </w:r>
+      <w:proofErr w:type="spellEnd"/>
+      <w:r>
+        <w:rPr>
+          <w:rFonts w:ascii="Consolas" w:eastAsia="Times New Roman" w:hAnsi="Consolas" w:cs="Times New Roman"/>
+          <w:color w:val="ABB2BF"/>
+          <w:sz w:val="21"/>
+          <w:szCs w:val="21"/>
+          <w:lang w:val="en-US"/>
+        </w:rPr>
+        <w:t xml:space="preserve">)], </w:t>
+      </w:r>
+      <w:r>
+        <w:rPr>
+          <w:rFonts w:ascii="Consolas" w:eastAsia="Times New Roman" w:hAnsi="Consolas" w:cs="Times New Roman"/>
+          <w:color w:val="D19A66"/>
+          <w:sz w:val="21"/>
+          <w:szCs w:val="21"/>
+          <w:lang w:val="en-US"/>
+        </w:rPr>
+        <w:t>limit</w:t>
+      </w:r>
+      <w:r>
+        <w:rPr>
+          <w:rFonts w:ascii="Consolas" w:eastAsia="Times New Roman" w:hAnsi="Consolas" w:cs="Times New Roman"/>
+          <w:color w:val="C678DD"/>
+          <w:sz w:val="21"/>
+          <w:szCs w:val="21"/>
+          <w:lang w:val="en-US"/>
+        </w:rPr>
+        <w:t>=</w:t>
+      </w:r>
+      <w:r>
+        <w:rPr>
+          <w:rFonts w:ascii="Consolas" w:eastAsia="Times New Roman" w:hAnsi="Consolas" w:cs="Times New Roman"/>
+          <w:color w:val="D19A66"/>
+          <w:sz w:val="21"/>
+          <w:szCs w:val="21"/>
+          <w:lang w:val="en-US"/>
+        </w:rPr>
+        <w:t>1</w:t>
+      </w:r>
+      <w:r>
+        <w:rPr>
+          <w:rFonts w:ascii="Consolas" w:eastAsia="Times New Roman" w:hAnsi="Consolas" w:cs="Times New Roman"/>
+          <w:color w:val="ABB2BF"/>
+          <w:sz w:val="21"/>
+          <w:szCs w:val="21"/>
+          <w:lang w:val="en-US"/>
+        </w:rPr>
+        <w:t>)</w:t>
+      </w:r>
+    </w:p>
+    <w:p>
+      <w:pPr>
+        <w:shd w:val="clear" w:color="auto" w:fill="282C34"/>
+        <w:spacing w:after="0" w:line="285" w:lineRule="atLeast"/>
+        <w:rPr>
+          <w:rFonts w:ascii="Consolas" w:eastAsia="Times New Roman" w:hAnsi="Consolas" w:cs="Times New Roman"/>
+          <w:color w:val="ABB2BF"/>
+          <w:sz w:val="21"/>
+          <w:szCs w:val="21"/>
+          <w:lang w:val="en-US"/>
+        </w:rPr>
+      </w:pPr>
+      <w:r>
+        <w:rPr>
+          <w:rFonts w:ascii="Consolas" w:eastAsia="Times New Roman" w:hAnsi="Consolas" w:cs="Times New Roman"/>
+          <w:i/>
+          <w:iCs/>
+          <w:color w:val="5C6370"/>
+          <w:sz w:val="21"/>
+          <w:szCs w:val="21"/>
+          <w:lang w:val="en-US"/>
+        </w:rPr>
+        <w:t># create the link and map each field with the fields in the contact</w:t>
+      </w:r>
+    </w:p>
+    <w:p>
+      <w:pPr>
+        <w:shd w:val="clear" w:color="auto" w:fill="282C34"/>
+        <w:spacing w:after="0" w:line="285" w:lineRule="atLeast"/>
+        <w:rPr>
+          <w:rFonts w:ascii="Consolas" w:eastAsia="Times New Roman" w:hAnsi="Consolas" w:cs="Times New Roman"/>
+          <w:color w:val="ABB2BF"/>
+          <w:sz w:val="21"/>
+          <w:szCs w:val="21"/>
+          <w:lang w:val="en-US"/>
+        </w:rPr>
+      </w:pPr>
+      <w:proofErr w:type="gramStart"/>
+      <w:r>
+        <w:rPr>
+          <w:rFonts w:ascii="Consolas" w:eastAsia="Times New Roman" w:hAnsi="Consolas" w:cs="Times New Roman"/>
+          <w:color w:val="ABB2BF"/>
+          <w:sz w:val="21"/>
+          <w:szCs w:val="21"/>
+          <w:lang w:val="en-US"/>
+        </w:rPr>
+        <w:t>link</w:t>
+      </w:r>
+      <w:proofErr w:type="gramEnd"/>
+      <w:r>
+        <w:rPr>
+          <w:rFonts w:ascii="Consolas" w:eastAsia="Times New Roman" w:hAnsi="Consolas" w:cs="Times New Roman"/>
+          <w:color w:val="ABB2BF"/>
+          <w:sz w:val="21"/>
+          <w:szCs w:val="21"/>
+          <w:lang w:val="en-US"/>
+        </w:rPr>
+        <w:t xml:space="preserve"> </w:t>
+      </w:r>
+      <w:r>
+        <w:rPr>
+          <w:rFonts w:ascii="Consolas" w:eastAsia="Times New Roman" w:hAnsi="Consolas" w:cs="Times New Roman"/>
+          <w:color w:val="C678DD"/>
+          <w:sz w:val="21"/>
+          <w:szCs w:val="21"/>
+          <w:lang w:val="en-US"/>
+        </w:rPr>
+        <w:t>=</w:t>
+      </w:r>
+      <w:r>
+        <w:rPr>
+          <w:rFonts w:ascii="Consolas" w:eastAsia="Times New Roman" w:hAnsi="Consolas" w:cs="Times New Roman"/>
+          <w:color w:val="ABB2BF"/>
+          <w:sz w:val="21"/>
+          <w:szCs w:val="21"/>
+          <w:lang w:val="en-US"/>
+        </w:rPr>
+        <w:t xml:space="preserve"> </w:t>
+      </w:r>
+      <w:proofErr w:type="spellStart"/>
+      <w:r>
+        <w:rPr>
+          <w:rFonts w:ascii="Consolas" w:eastAsia="Times New Roman" w:hAnsi="Consolas" w:cs="Times New Roman"/>
+          <w:color w:val="ABB2BF"/>
+          <w:sz w:val="21"/>
+          <w:szCs w:val="21"/>
+          <w:lang w:val="en-US"/>
+        </w:rPr>
+        <w:t>env</w:t>
+      </w:r>
+      <w:proofErr w:type="spellEnd"/>
+      <w:r>
+        <w:rPr>
+          <w:rFonts w:ascii="Consolas" w:eastAsia="Times New Roman" w:hAnsi="Consolas" w:cs="Times New Roman"/>
+          <w:color w:val="ABB2BF"/>
+          <w:sz w:val="21"/>
+          <w:szCs w:val="21"/>
+          <w:lang w:val="en-US"/>
+        </w:rPr>
+        <w:t>[</w:t>
+      </w:r>
+      <w:r>
+        <w:rPr>
+          <w:rFonts w:ascii="Consolas" w:eastAsia="Times New Roman" w:hAnsi="Consolas" w:cs="Times New Roman"/>
+          <w:color w:val="98C379"/>
+          <w:sz w:val="21"/>
+          <w:szCs w:val="21"/>
+          <w:lang w:val="en-US"/>
+        </w:rPr>
+        <w:t>'</w:t>
+      </w:r>
+      <w:proofErr w:type="spellStart"/>
+      <w:r>
+        <w:rPr>
+          <w:rFonts w:ascii="Consolas" w:eastAsia="Times New Roman" w:hAnsi="Consolas" w:cs="Times New Roman"/>
+          <w:color w:val="98C379"/>
+          <w:sz w:val="21"/>
+          <w:szCs w:val="21"/>
+          <w:lang w:val="en-US"/>
+        </w:rPr>
+        <w:t>links.profile</w:t>
+      </w:r>
+      <w:proofErr w:type="spellEnd"/>
+      <w:r>
+        <w:rPr>
+          <w:rFonts w:ascii="Consolas" w:eastAsia="Times New Roman" w:hAnsi="Consolas" w:cs="Times New Roman"/>
+          <w:color w:val="98C379"/>
+          <w:sz w:val="21"/>
+          <w:szCs w:val="21"/>
+          <w:lang w:val="en-US"/>
+        </w:rPr>
+        <w:t>'</w:t>
+      </w:r>
+      <w:r>
+        <w:rPr>
+          <w:rFonts w:ascii="Consolas" w:eastAsia="Times New Roman" w:hAnsi="Consolas" w:cs="Times New Roman"/>
+          <w:color w:val="ABB2BF"/>
+          <w:sz w:val="21"/>
+          <w:szCs w:val="21"/>
+          <w:lang w:val="en-US"/>
+        </w:rPr>
+        <w:t>].</w:t>
+      </w:r>
+      <w:r>
+        <w:rPr>
+          <w:rFonts w:ascii="Consolas" w:eastAsia="Times New Roman" w:hAnsi="Consolas" w:cs="Times New Roman"/>
+          <w:color w:val="61AFEF"/>
+          <w:sz w:val="21"/>
+          <w:szCs w:val="21"/>
+          <w:lang w:val="en-US"/>
+        </w:rPr>
+        <w:t>create</w:t>
+      </w:r>
+      <w:r>
+        <w:rPr>
+          <w:rFonts w:ascii="Consolas" w:eastAsia="Times New Roman" w:hAnsi="Consolas" w:cs="Times New Roman"/>
+          <w:color w:val="ABB2BF"/>
+          <w:sz w:val="21"/>
+          <w:szCs w:val="21"/>
+          <w:lang w:val="en-US"/>
+        </w:rPr>
+        <w:t>({</w:t>
+      </w:r>
+    </w:p>
+    <w:p>
+      <w:pPr>
+        <w:shd w:val="clear" w:color="auto" w:fill="282C34"/>
+        <w:spacing w:after="0" w:line="285" w:lineRule="atLeast"/>
+        <w:rPr>
+          <w:rFonts w:ascii="Consolas" w:eastAsia="Times New Roman" w:hAnsi="Consolas" w:cs="Times New Roman"/>
+          <w:color w:val="ABB2BF"/>
+          <w:sz w:val="21"/>
+          <w:szCs w:val="21"/>
+          <w:lang w:val="en-US"/>
+        </w:rPr>
+      </w:pPr>
+      <w:r>
+        <w:rPr>
+          <w:rFonts w:ascii="Consolas" w:eastAsia="Times New Roman" w:hAnsi="Consolas" w:cs="Times New Roman"/>
+          <w:color w:val="ABB2BF"/>
+          <w:sz w:val="21"/>
+          <w:szCs w:val="21"/>
+          <w:lang w:val="en-US"/>
+        </w:rPr>
+        <w:t xml:space="preserve">        </w:t>
+      </w:r>
+      <w:r>
+        <w:rPr>
+          <w:rFonts w:ascii="Consolas" w:eastAsia="Times New Roman" w:hAnsi="Consolas" w:cs="Times New Roman"/>
+          <w:color w:val="98C379"/>
+          <w:sz w:val="21"/>
+          <w:szCs w:val="21"/>
+          <w:lang w:val="en-US"/>
+        </w:rPr>
+        <w:t>'</w:t>
+      </w:r>
+      <w:proofErr w:type="gramStart"/>
+      <w:r>
+        <w:rPr>
+          <w:rFonts w:ascii="Consolas" w:eastAsia="Times New Roman" w:hAnsi="Consolas" w:cs="Times New Roman"/>
+          <w:color w:val="98C379"/>
+          <w:sz w:val="21"/>
+          <w:szCs w:val="21"/>
+          <w:lang w:val="en-US"/>
+        </w:rPr>
+        <w:t>street</w:t>
+      </w:r>
+      <w:proofErr w:type="gramEnd"/>
+      <w:r>
+        <w:rPr>
+          <w:rFonts w:ascii="Consolas" w:eastAsia="Times New Roman" w:hAnsi="Consolas" w:cs="Times New Roman"/>
+          <w:color w:val="98C379"/>
+          <w:sz w:val="21"/>
+          <w:szCs w:val="21"/>
+          <w:lang w:val="en-US"/>
+        </w:rPr>
+        <w:t>'</w:t>
+      </w:r>
+      <w:r>
+        <w:rPr>
+          <w:rFonts w:ascii="Consolas" w:eastAsia="Times New Roman" w:hAnsi="Consolas" w:cs="Times New Roman"/>
+          <w:color w:val="ABB2BF"/>
+          <w:sz w:val="21"/>
+          <w:szCs w:val="21"/>
+          <w:lang w:val="en-US"/>
+        </w:rPr>
+        <w:t xml:space="preserve">: </w:t>
+      </w:r>
+      <w:proofErr w:type="spellStart"/>
+      <w:r>
+        <w:rPr>
+          <w:rFonts w:ascii="Consolas" w:eastAsia="Times New Roman" w:hAnsi="Consolas" w:cs="Times New Roman"/>
+          <w:color w:val="ABB2BF"/>
+          <w:sz w:val="21"/>
+          <w:szCs w:val="21"/>
+          <w:lang w:val="en-US"/>
+        </w:rPr>
+        <w:t>record.street</w:t>
+      </w:r>
+      <w:proofErr w:type="spellEnd"/>
+      <w:r>
+        <w:rPr>
+          <w:rFonts w:ascii="Consolas" w:eastAsia="Times New Roman" w:hAnsi="Consolas" w:cs="Times New Roman"/>
+          <w:color w:val="ABB2BF"/>
+          <w:sz w:val="21"/>
+          <w:szCs w:val="21"/>
+          <w:lang w:val="en-US"/>
+        </w:rPr>
+        <w:t>,</w:t>
+      </w:r>
+    </w:p>
+    <w:p>
+      <w:pPr>
+        <w:shd w:val="clear" w:color="auto" w:fill="282C34"/>
+        <w:spacing w:after="0" w:line="285" w:lineRule="atLeast"/>
+        <w:rPr>
+          <w:rFonts w:ascii="Consolas" w:eastAsia="Times New Roman" w:hAnsi="Consolas" w:cs="Times New Roman"/>
+          <w:color w:val="ABB2BF"/>
+          <w:sz w:val="21"/>
+          <w:szCs w:val="21"/>
+          <w:lang w:val="en-US"/>
+        </w:rPr>
+      </w:pPr>
+      <w:r>
+        <w:rPr>
+          <w:rFonts w:ascii="Consolas" w:eastAsia="Times New Roman" w:hAnsi="Consolas" w:cs="Times New Roman"/>
+          <w:color w:val="ABB2BF"/>
+          <w:sz w:val="21"/>
+          <w:szCs w:val="21"/>
+          <w:lang w:val="en-US"/>
+        </w:rPr>
+        <w:t xml:space="preserve">        </w:t>
+      </w:r>
+      <w:r>
+        <w:rPr>
+          <w:rFonts w:ascii="Consolas" w:eastAsia="Times New Roman" w:hAnsi="Consolas" w:cs="Times New Roman"/>
+          <w:color w:val="98C379"/>
+          <w:sz w:val="21"/>
+          <w:szCs w:val="21"/>
+          <w:lang w:val="en-US"/>
+        </w:rPr>
+        <w:t>'</w:t>
+      </w:r>
+      <w:proofErr w:type="spellStart"/>
+      <w:r>
+        <w:rPr>
+          <w:rFonts w:ascii="Consolas" w:eastAsia="Times New Roman" w:hAnsi="Consolas" w:cs="Times New Roman"/>
+          <w:color w:val="98C379"/>
+          <w:sz w:val="21"/>
+          <w:szCs w:val="21"/>
+          <w:lang w:val="en-US"/>
+        </w:rPr>
+        <w:t>card_id</w:t>
+      </w:r>
+      <w:proofErr w:type="spellEnd"/>
+      <w:r>
+        <w:rPr>
+          <w:rFonts w:ascii="Consolas" w:eastAsia="Times New Roman" w:hAnsi="Consolas" w:cs="Times New Roman"/>
+          <w:color w:val="98C379"/>
+          <w:sz w:val="21"/>
+          <w:szCs w:val="21"/>
+          <w:lang w:val="en-US"/>
+        </w:rPr>
+        <w:t>'</w:t>
+      </w:r>
+      <w:r>
+        <w:rPr>
+          <w:rFonts w:ascii="Consolas" w:eastAsia="Times New Roman" w:hAnsi="Consolas" w:cs="Times New Roman"/>
+          <w:color w:val="ABB2BF"/>
+          <w:sz w:val="21"/>
+          <w:szCs w:val="21"/>
+          <w:lang w:val="en-US"/>
+        </w:rPr>
+        <w:t xml:space="preserve">: </w:t>
+      </w:r>
+      <w:proofErr w:type="spellStart"/>
+      <w:r>
+        <w:rPr>
+          <w:rFonts w:ascii="Consolas" w:eastAsia="Times New Roman" w:hAnsi="Consolas" w:cs="Times New Roman"/>
+          <w:color w:val="ABB2BF"/>
+          <w:sz w:val="21"/>
+          <w:szCs w:val="21"/>
+          <w:lang w:val="en-US"/>
+        </w:rPr>
+        <w:t>record.x_card_id</w:t>
+      </w:r>
+      <w:proofErr w:type="spellEnd"/>
+      <w:r>
+        <w:rPr>
+          <w:rFonts w:ascii="Consolas" w:eastAsia="Times New Roman" w:hAnsi="Consolas" w:cs="Times New Roman"/>
+          <w:color w:val="ABB2BF"/>
+          <w:sz w:val="21"/>
+          <w:szCs w:val="21"/>
+          <w:lang w:val="en-US"/>
+        </w:rPr>
+        <w:t>,</w:t>
+      </w:r>
+    </w:p>
+    <w:p>
+      <w:pPr>
+        <w:shd w:val="clear" w:color="auto" w:fill="282C34"/>
+        <w:spacing w:after="0" w:line="285" w:lineRule="atLeast"/>
+        <w:rPr>
+          <w:rFonts w:ascii="Consolas" w:eastAsia="Times New Roman" w:hAnsi="Consolas" w:cs="Times New Roman"/>
+          <w:color w:val="ABB2BF"/>
+          <w:sz w:val="21"/>
+          <w:szCs w:val="21"/>
+          <w:lang w:val="en-US"/>
+        </w:rPr>
+      </w:pPr>
+      <w:r>
+        <w:rPr>
+          <w:rFonts w:ascii="Consolas" w:eastAsia="Times New Roman" w:hAnsi="Consolas" w:cs="Times New Roman"/>
+          <w:color w:val="ABB2BF"/>
+          <w:sz w:val="21"/>
+          <w:szCs w:val="21"/>
+          <w:lang w:val="en-US"/>
+        </w:rPr>
+        <w:t xml:space="preserve">        </w:t>
+      </w:r>
+      <w:r>
+        <w:rPr>
+          <w:rFonts w:ascii="Consolas" w:eastAsia="Times New Roman" w:hAnsi="Consolas" w:cs="Times New Roman"/>
+          <w:color w:val="98C379"/>
+          <w:sz w:val="21"/>
+          <w:szCs w:val="21"/>
+          <w:lang w:val="en-US"/>
+        </w:rPr>
+        <w:t>'</w:t>
+      </w:r>
+      <w:proofErr w:type="gramStart"/>
+      <w:r>
+        <w:rPr>
+          <w:rFonts w:ascii="Consolas" w:eastAsia="Times New Roman" w:hAnsi="Consolas" w:cs="Times New Roman"/>
+          <w:color w:val="98C379"/>
+          <w:sz w:val="21"/>
+          <w:szCs w:val="21"/>
+          <w:lang w:val="en-US"/>
+        </w:rPr>
+        <w:t>city</w:t>
+      </w:r>
+      <w:proofErr w:type="gramEnd"/>
+      <w:r>
+        <w:rPr>
+          <w:rFonts w:ascii="Consolas" w:eastAsia="Times New Roman" w:hAnsi="Consolas" w:cs="Times New Roman"/>
+          <w:color w:val="98C379"/>
+          <w:sz w:val="21"/>
+          <w:szCs w:val="21"/>
+          <w:lang w:val="en-US"/>
+        </w:rPr>
+        <w:t>'</w:t>
+      </w:r>
+      <w:r>
+        <w:rPr>
+          <w:rFonts w:ascii="Consolas" w:eastAsia="Times New Roman" w:hAnsi="Consolas" w:cs="Times New Roman"/>
+          <w:color w:val="ABB2BF"/>
+          <w:sz w:val="21"/>
+          <w:szCs w:val="21"/>
+          <w:lang w:val="en-US"/>
+        </w:rPr>
+        <w:t xml:space="preserve">: </w:t>
+      </w:r>
+      <w:proofErr w:type="spellStart"/>
+      <w:r>
+        <w:rPr>
+          <w:rFonts w:ascii="Consolas" w:eastAsia="Times New Roman" w:hAnsi="Consolas" w:cs="Times New Roman"/>
+          <w:color w:val="ABB2BF"/>
+          <w:sz w:val="21"/>
+          <w:szCs w:val="21"/>
+          <w:lang w:val="en-US"/>
+        </w:rPr>
+        <w:t>record.city</w:t>
+      </w:r>
+      <w:proofErr w:type="spellEnd"/>
+      <w:r>
+        <w:rPr>
+          <w:rFonts w:ascii="Consolas" w:eastAsia="Times New Roman" w:hAnsi="Consolas" w:cs="Times New Roman"/>
+          <w:color w:val="ABB2BF"/>
+          <w:sz w:val="21"/>
+          <w:szCs w:val="21"/>
+          <w:lang w:val="en-US"/>
+        </w:rPr>
+        <w:t>,</w:t>
+      </w:r>
+    </w:p>
+    <w:p>
+      <w:pPr>
+        <w:shd w:val="clear" w:color="auto" w:fill="282C34"/>
+        <w:spacing w:after="0" w:line="285" w:lineRule="atLeast"/>
+        <w:rPr>
+          <w:rFonts w:ascii="Consolas" w:eastAsia="Times New Roman" w:hAnsi="Consolas" w:cs="Times New Roman"/>
+          <w:color w:val="ABB2BF"/>
+          <w:sz w:val="21"/>
+          <w:szCs w:val="21"/>
+          <w:lang w:val="en-US"/>
+        </w:rPr>
+      </w:pPr>
+      <w:r>
+        <w:rPr>
+          <w:rFonts w:ascii="Consolas" w:eastAsia="Times New Roman" w:hAnsi="Consolas" w:cs="Times New Roman"/>
+          <w:color w:val="ABB2BF"/>
+          <w:sz w:val="21"/>
+          <w:szCs w:val="21"/>
+          <w:lang w:val="en-US"/>
+        </w:rPr>
+        <w:t xml:space="preserve">        </w:t>
+      </w:r>
+      <w:r>
+        <w:rPr>
+          <w:rFonts w:ascii="Consolas" w:eastAsia="Times New Roman" w:hAnsi="Consolas" w:cs="Times New Roman"/>
+          <w:color w:val="98C379"/>
+          <w:sz w:val="21"/>
+          <w:szCs w:val="21"/>
+          <w:lang w:val="en-US"/>
+        </w:rPr>
+        <w:t>'</w:t>
+      </w:r>
+      <w:proofErr w:type="gramStart"/>
+      <w:r>
+        <w:rPr>
+          <w:rFonts w:ascii="Consolas" w:eastAsia="Times New Roman" w:hAnsi="Consolas" w:cs="Times New Roman"/>
+          <w:color w:val="98C379"/>
+          <w:sz w:val="21"/>
+          <w:szCs w:val="21"/>
+          <w:lang w:val="en-US"/>
+        </w:rPr>
+        <w:t>function</w:t>
+      </w:r>
+      <w:proofErr w:type="gramEnd"/>
+      <w:r>
+        <w:rPr>
+          <w:rFonts w:ascii="Consolas" w:eastAsia="Times New Roman" w:hAnsi="Consolas" w:cs="Times New Roman"/>
+          <w:color w:val="98C379"/>
+          <w:sz w:val="21"/>
+          <w:szCs w:val="21"/>
+          <w:lang w:val="en-US"/>
+        </w:rPr>
+        <w:t>'</w:t>
+      </w:r>
+      <w:r>
+        <w:rPr>
+          <w:rFonts w:ascii="Consolas" w:eastAsia="Times New Roman" w:hAnsi="Consolas" w:cs="Times New Roman"/>
+          <w:color w:val="ABB2BF"/>
+          <w:sz w:val="21"/>
+          <w:szCs w:val="21"/>
+          <w:lang w:val="en-US"/>
+        </w:rPr>
+        <w:t xml:space="preserve">: </w:t>
+      </w:r>
+      <w:proofErr w:type="spellStart"/>
+      <w:r>
+        <w:rPr>
+          <w:rFonts w:ascii="Consolas" w:eastAsia="Times New Roman" w:hAnsi="Consolas" w:cs="Times New Roman"/>
+          <w:color w:val="ABB2BF"/>
+          <w:sz w:val="21"/>
+          <w:szCs w:val="21"/>
+          <w:lang w:val="en-US"/>
+        </w:rPr>
+        <w:t>record.function</w:t>
+      </w:r>
+      <w:proofErr w:type="spellEnd"/>
+      <w:r>
+        <w:rPr>
+          <w:rFonts w:ascii="Consolas" w:eastAsia="Times New Roman" w:hAnsi="Consolas" w:cs="Times New Roman"/>
+          <w:color w:val="ABB2BF"/>
+          <w:sz w:val="21"/>
+          <w:szCs w:val="21"/>
+          <w:lang w:val="en-US"/>
+        </w:rPr>
+        <w:t>,</w:t>
+      </w:r>
+    </w:p>
+    <w:p>
+      <w:pPr>
+        <w:shd w:val="clear" w:color="auto" w:fill="282C34"/>
+        <w:spacing w:after="0" w:line="285" w:lineRule="atLeast"/>
+        <w:rPr>
+          <w:rFonts w:ascii="Consolas" w:eastAsia="Times New Roman" w:hAnsi="Consolas" w:cs="Times New Roman"/>
+          <w:color w:val="ABB2BF"/>
+          <w:sz w:val="21"/>
+          <w:szCs w:val="21"/>
+          <w:lang w:val="en-US"/>
+        </w:rPr>
+      </w:pPr>
+      <w:r>
+        <w:rPr>
+          <w:rFonts w:ascii="Consolas" w:eastAsia="Times New Roman" w:hAnsi="Consolas" w:cs="Times New Roman"/>
+          <w:color w:val="ABB2BF"/>
+          <w:sz w:val="21"/>
+          <w:szCs w:val="21"/>
+          <w:lang w:val="en-US"/>
+        </w:rPr>
+        <w:t xml:space="preserve">        </w:t>
+      </w:r>
+      <w:r>
+        <w:rPr>
+          <w:rFonts w:ascii="Consolas" w:eastAsia="Times New Roman" w:hAnsi="Consolas" w:cs="Times New Roman"/>
+          <w:color w:val="98C379"/>
+          <w:sz w:val="21"/>
+          <w:szCs w:val="21"/>
+          <w:lang w:val="en-US"/>
+        </w:rPr>
+        <w:t>'</w:t>
+      </w:r>
+      <w:proofErr w:type="gramStart"/>
+      <w:r>
+        <w:rPr>
+          <w:rFonts w:ascii="Consolas" w:eastAsia="Times New Roman" w:hAnsi="Consolas" w:cs="Times New Roman"/>
+          <w:color w:val="98C379"/>
+          <w:sz w:val="21"/>
+          <w:szCs w:val="21"/>
+          <w:lang w:val="en-US"/>
+        </w:rPr>
+        <w:t>phone</w:t>
+      </w:r>
+      <w:proofErr w:type="gramEnd"/>
+      <w:r>
+        <w:rPr>
+          <w:rFonts w:ascii="Consolas" w:eastAsia="Times New Roman" w:hAnsi="Consolas" w:cs="Times New Roman"/>
+          <w:color w:val="98C379"/>
+          <w:sz w:val="21"/>
+          <w:szCs w:val="21"/>
+          <w:lang w:val="en-US"/>
+        </w:rPr>
+        <w:t>'</w:t>
+      </w:r>
+      <w:r>
+        <w:rPr>
+          <w:rFonts w:ascii="Consolas" w:eastAsia="Times New Roman" w:hAnsi="Consolas" w:cs="Times New Roman"/>
+          <w:color w:val="ABB2BF"/>
+          <w:sz w:val="21"/>
+          <w:szCs w:val="21"/>
+          <w:lang w:val="en-US"/>
+        </w:rPr>
+        <w:t xml:space="preserve">: </w:t>
+      </w:r>
+      <w:proofErr w:type="spellStart"/>
+      <w:r>
+        <w:rPr>
+          <w:rFonts w:ascii="Consolas" w:eastAsia="Times New Roman" w:hAnsi="Consolas" w:cs="Times New Roman"/>
+          <w:color w:val="ABB2BF"/>
+          <w:sz w:val="21"/>
+          <w:szCs w:val="21"/>
+          <w:lang w:val="en-US"/>
+        </w:rPr>
+        <w:t>record.phone</w:t>
+      </w:r>
+      <w:proofErr w:type="spellEnd"/>
+      <w:r>
+        <w:rPr>
+          <w:rFonts w:ascii="Consolas" w:eastAsia="Times New Roman" w:hAnsi="Consolas" w:cs="Times New Roman"/>
+          <w:color w:val="ABB2BF"/>
+          <w:sz w:val="21"/>
+          <w:szCs w:val="21"/>
+          <w:lang w:val="en-US"/>
+        </w:rPr>
+        <w:t>,</w:t>
+      </w:r>
+    </w:p>
+    <w:p>
+      <w:pPr>
+        <w:shd w:val="clear" w:color="auto" w:fill="282C34"/>
+        <w:spacing w:after="0" w:line="285" w:lineRule="atLeast"/>
+        <w:rPr>
+          <w:rFonts w:ascii="Consolas" w:eastAsia="Times New Roman" w:hAnsi="Consolas" w:cs="Times New Roman"/>
+          <w:color w:val="ABB2BF"/>
+          <w:sz w:val="21"/>
+          <w:szCs w:val="21"/>
+          <w:lang w:val="en-US"/>
+        </w:rPr>
+      </w:pPr>
+      <w:r>
+        <w:rPr>
+          <w:rFonts w:ascii="Consolas" w:eastAsia="Times New Roman" w:hAnsi="Consolas" w:cs="Times New Roman"/>
+          <w:color w:val="ABB2BF"/>
+          <w:sz w:val="21"/>
+          <w:szCs w:val="21"/>
+          <w:lang w:val="en-US"/>
+        </w:rPr>
+        <w:t xml:space="preserve">        </w:t>
+      </w:r>
+      <w:r>
+        <w:rPr>
+          <w:rFonts w:ascii="Consolas" w:eastAsia="Times New Roman" w:hAnsi="Consolas" w:cs="Times New Roman"/>
+          <w:color w:val="98C379"/>
+          <w:sz w:val="21"/>
+          <w:szCs w:val="21"/>
+          <w:lang w:val="en-US"/>
+        </w:rPr>
+        <w:t>'</w:t>
+      </w:r>
+      <w:proofErr w:type="gramStart"/>
+      <w:r>
+        <w:rPr>
+          <w:rFonts w:ascii="Consolas" w:eastAsia="Times New Roman" w:hAnsi="Consolas" w:cs="Times New Roman"/>
+          <w:color w:val="98C379"/>
+          <w:sz w:val="21"/>
+          <w:szCs w:val="21"/>
+          <w:lang w:val="en-US"/>
+        </w:rPr>
+        <w:t>mobile</w:t>
+      </w:r>
+      <w:proofErr w:type="gramEnd"/>
+      <w:r>
+        <w:rPr>
+          <w:rFonts w:ascii="Consolas" w:eastAsia="Times New Roman" w:hAnsi="Consolas" w:cs="Times New Roman"/>
+          <w:color w:val="98C379"/>
+          <w:sz w:val="21"/>
+          <w:szCs w:val="21"/>
+          <w:lang w:val="en-US"/>
+        </w:rPr>
+        <w:t>'</w:t>
+      </w:r>
+      <w:r>
+        <w:rPr>
+          <w:rFonts w:ascii="Consolas" w:eastAsia="Times New Roman" w:hAnsi="Consolas" w:cs="Times New Roman"/>
+          <w:color w:val="ABB2BF"/>
+          <w:sz w:val="21"/>
+          <w:szCs w:val="21"/>
+          <w:lang w:val="en-US"/>
+        </w:rPr>
+        <w:t xml:space="preserve">: </w:t>
+      </w:r>
+      <w:proofErr w:type="spellStart"/>
+      <w:r>
+        <w:rPr>
+          <w:rFonts w:ascii="Consolas" w:eastAsia="Times New Roman" w:hAnsi="Consolas" w:cs="Times New Roman"/>
+          <w:color w:val="ABB2BF"/>
+          <w:sz w:val="21"/>
+          <w:szCs w:val="21"/>
+          <w:lang w:val="en-US"/>
+        </w:rPr>
+        <w:t>record.mobile</w:t>
+      </w:r>
+      <w:proofErr w:type="spellEnd"/>
+      <w:r>
+        <w:rPr>
+          <w:rFonts w:ascii="Consolas" w:eastAsia="Times New Roman" w:hAnsi="Consolas" w:cs="Times New Roman"/>
+          <w:color w:val="ABB2BF"/>
+          <w:sz w:val="21"/>
+          <w:szCs w:val="21"/>
+          <w:lang w:val="en-US"/>
+        </w:rPr>
+        <w:t>,</w:t>
+      </w:r>
+    </w:p>
+    <w:p>
+      <w:pPr>
+        <w:shd w:val="clear" w:color="auto" w:fill="282C34"/>
+        <w:spacing w:after="0" w:line="285" w:lineRule="atLeast"/>
+        <w:rPr>
+          <w:rFonts w:ascii="Consolas" w:eastAsia="Times New Roman" w:hAnsi="Consolas" w:cs="Times New Roman"/>
+          <w:color w:val="ABB2BF"/>
+          <w:sz w:val="21"/>
+          <w:szCs w:val="21"/>
+          <w:lang w:val="en-US"/>
+        </w:rPr>
+      </w:pPr>
+      <w:r>
+        <w:rPr>
+          <w:rFonts w:ascii="Consolas" w:eastAsia="Times New Roman" w:hAnsi="Consolas" w:cs="Times New Roman"/>
+          <w:color w:val="ABB2BF"/>
+          <w:sz w:val="21"/>
+          <w:szCs w:val="21"/>
+          <w:lang w:val="en-US"/>
+        </w:rPr>
+        <w:t xml:space="preserve">        </w:t>
+      </w:r>
+      <w:r>
+        <w:rPr>
+          <w:rFonts w:ascii="Consolas" w:eastAsia="Times New Roman" w:hAnsi="Consolas" w:cs="Times New Roman"/>
+          <w:color w:val="98C379"/>
+          <w:sz w:val="21"/>
+          <w:szCs w:val="21"/>
+          <w:lang w:val="en-US"/>
+        </w:rPr>
+        <w:t>'</w:t>
+      </w:r>
+      <w:proofErr w:type="gramStart"/>
+      <w:r>
+        <w:rPr>
+          <w:rFonts w:ascii="Consolas" w:eastAsia="Times New Roman" w:hAnsi="Consolas" w:cs="Times New Roman"/>
+          <w:color w:val="98C379"/>
+          <w:sz w:val="21"/>
+          <w:szCs w:val="21"/>
+          <w:lang w:val="en-US"/>
+        </w:rPr>
+        <w:t>email</w:t>
+      </w:r>
+      <w:proofErr w:type="gramEnd"/>
+      <w:r>
+        <w:rPr>
+          <w:rFonts w:ascii="Consolas" w:eastAsia="Times New Roman" w:hAnsi="Consolas" w:cs="Times New Roman"/>
+          <w:color w:val="98C379"/>
+          <w:sz w:val="21"/>
+          <w:szCs w:val="21"/>
+          <w:lang w:val="en-US"/>
+        </w:rPr>
+        <w:t>'</w:t>
+      </w:r>
+      <w:r>
+        <w:rPr>
+          <w:rFonts w:ascii="Consolas" w:eastAsia="Times New Roman" w:hAnsi="Consolas" w:cs="Times New Roman"/>
+          <w:color w:val="ABB2BF"/>
+          <w:sz w:val="21"/>
+          <w:szCs w:val="21"/>
+          <w:lang w:val="en-US"/>
+        </w:rPr>
+        <w:t xml:space="preserve">: </w:t>
+      </w:r>
+      <w:proofErr w:type="spellStart"/>
+      <w:r>
+        <w:rPr>
+          <w:rFonts w:ascii="Consolas" w:eastAsia="Times New Roman" w:hAnsi="Consolas" w:cs="Times New Roman"/>
+          <w:color w:val="ABB2BF"/>
+          <w:sz w:val="21"/>
+          <w:szCs w:val="21"/>
+          <w:lang w:val="en-US"/>
+        </w:rPr>
+        <w:t>record.email</w:t>
+      </w:r>
+      <w:proofErr w:type="spellEnd"/>
+      <w:r>
+        <w:rPr>
+          <w:rFonts w:ascii="Consolas" w:eastAsia="Times New Roman" w:hAnsi="Consolas" w:cs="Times New Roman"/>
+          <w:color w:val="ABB2BF"/>
+          <w:sz w:val="21"/>
+          <w:szCs w:val="21"/>
+          <w:lang w:val="en-US"/>
+        </w:rPr>
+        <w:t>,</w:t>
+      </w:r>
+    </w:p>
+    <w:p>
+      <w:pPr>
+        <w:shd w:val="clear" w:color="auto" w:fill="282C34"/>
+        <w:spacing w:after="0" w:line="285" w:lineRule="atLeast"/>
+        <w:rPr>
+          <w:rFonts w:ascii="Consolas" w:eastAsia="Times New Roman" w:hAnsi="Consolas" w:cs="Times New Roman"/>
+          <w:color w:val="ABB2BF"/>
+          <w:sz w:val="21"/>
+          <w:szCs w:val="21"/>
+          <w:lang w:val="en-US"/>
+        </w:rPr>
+      </w:pPr>
+      <w:r>
+        <w:rPr>
+          <w:rFonts w:ascii="Consolas" w:eastAsia="Times New Roman" w:hAnsi="Consolas" w:cs="Times New Roman"/>
+          <w:color w:val="ABB2BF"/>
+          <w:sz w:val="21"/>
+          <w:szCs w:val="21"/>
+          <w:lang w:val="en-US"/>
+        </w:rPr>
+        <w:t xml:space="preserve">        </w:t>
+      </w:r>
+      <w:r>
+        <w:rPr>
+          <w:rFonts w:ascii="Consolas" w:eastAsia="Times New Roman" w:hAnsi="Consolas" w:cs="Times New Roman"/>
+          <w:color w:val="98C379"/>
+          <w:sz w:val="21"/>
+          <w:szCs w:val="21"/>
+          <w:lang w:val="en-US"/>
+        </w:rPr>
+        <w:t>'</w:t>
+      </w:r>
+      <w:proofErr w:type="gramStart"/>
+      <w:r>
+        <w:rPr>
+          <w:rFonts w:ascii="Consolas" w:eastAsia="Times New Roman" w:hAnsi="Consolas" w:cs="Times New Roman"/>
+          <w:color w:val="98C379"/>
+          <w:sz w:val="21"/>
+          <w:szCs w:val="21"/>
+          <w:lang w:val="en-US"/>
+        </w:rPr>
+        <w:t>website</w:t>
+      </w:r>
+      <w:proofErr w:type="gramEnd"/>
+      <w:r>
+        <w:rPr>
+          <w:rFonts w:ascii="Consolas" w:eastAsia="Times New Roman" w:hAnsi="Consolas" w:cs="Times New Roman"/>
+          <w:color w:val="98C379"/>
+          <w:sz w:val="21"/>
+          <w:szCs w:val="21"/>
+          <w:lang w:val="en-US"/>
+        </w:rPr>
+        <w:t>'</w:t>
+      </w:r>
+      <w:r>
+        <w:rPr>
+          <w:rFonts w:ascii="Consolas" w:eastAsia="Times New Roman" w:hAnsi="Consolas" w:cs="Times New Roman"/>
+          <w:color w:val="ABB2BF"/>
+          <w:sz w:val="21"/>
+          <w:szCs w:val="21"/>
+          <w:lang w:val="en-US"/>
+        </w:rPr>
+        <w:t xml:space="preserve">: </w:t>
+      </w:r>
+      <w:proofErr w:type="spellStart"/>
+      <w:r>
+        <w:rPr>
+          <w:rFonts w:ascii="Consolas" w:eastAsia="Times New Roman" w:hAnsi="Consolas" w:cs="Times New Roman"/>
+          <w:color w:val="ABB2BF"/>
+          <w:sz w:val="21"/>
+          <w:szCs w:val="21"/>
+          <w:lang w:val="en-US"/>
+        </w:rPr>
+        <w:t>record.website</w:t>
+      </w:r>
+      <w:proofErr w:type="spellEnd"/>
+      <w:r>
+        <w:rPr>
+          <w:rFonts w:ascii="Consolas" w:eastAsia="Times New Roman" w:hAnsi="Consolas" w:cs="Times New Roman"/>
+          <w:color w:val="ABB2BF"/>
+          <w:sz w:val="21"/>
+          <w:szCs w:val="21"/>
+          <w:lang w:val="en-US"/>
+        </w:rPr>
+        <w:t>,</w:t>
+      </w:r>
+    </w:p>
+    <w:p>
+      <w:pPr>
+        <w:shd w:val="clear" w:color="auto" w:fill="282C34"/>
+        <w:spacing w:after="0" w:line="285" w:lineRule="atLeast"/>
+        <w:rPr>
+          <w:rFonts w:ascii="Consolas" w:eastAsia="Times New Roman" w:hAnsi="Consolas" w:cs="Times New Roman"/>
+          <w:color w:val="ABB2BF"/>
+          <w:sz w:val="21"/>
+          <w:szCs w:val="21"/>
+          <w:lang w:val="en-US"/>
+        </w:rPr>
+      </w:pPr>
+      <w:r>
+        <w:rPr>
+          <w:rFonts w:ascii="Consolas" w:eastAsia="Times New Roman" w:hAnsi="Consolas" w:cs="Times New Roman"/>
+          <w:color w:val="ABB2BF"/>
+          <w:sz w:val="21"/>
+          <w:szCs w:val="21"/>
+          <w:lang w:val="en-US"/>
+        </w:rPr>
+        <w:t xml:space="preserve">        </w:t>
+      </w:r>
+      <w:r>
+        <w:rPr>
+          <w:rFonts w:ascii="Consolas" w:eastAsia="Times New Roman" w:hAnsi="Consolas" w:cs="Times New Roman"/>
+          <w:color w:val="98C379"/>
+          <w:sz w:val="21"/>
+          <w:szCs w:val="21"/>
+          <w:lang w:val="en-US"/>
+        </w:rPr>
+        <w:t>'</w:t>
+      </w:r>
+      <w:proofErr w:type="spellStart"/>
+      <w:r>
+        <w:rPr>
+          <w:rFonts w:ascii="Consolas" w:eastAsia="Times New Roman" w:hAnsi="Consolas" w:cs="Times New Roman"/>
+          <w:color w:val="98C379"/>
+          <w:sz w:val="21"/>
+          <w:szCs w:val="21"/>
+          <w:lang w:val="en-US"/>
+        </w:rPr>
+        <w:t>country_id</w:t>
+      </w:r>
+      <w:proofErr w:type="spellEnd"/>
+      <w:r>
+        <w:rPr>
+          <w:rFonts w:ascii="Consolas" w:eastAsia="Times New Roman" w:hAnsi="Consolas" w:cs="Times New Roman"/>
+          <w:color w:val="98C379"/>
+          <w:sz w:val="21"/>
+          <w:szCs w:val="21"/>
+          <w:lang w:val="en-US"/>
+        </w:rPr>
+        <w:t>'</w:t>
+      </w:r>
+      <w:r>
+        <w:rPr>
+          <w:rFonts w:ascii="Consolas" w:eastAsia="Times New Roman" w:hAnsi="Consolas" w:cs="Times New Roman"/>
+          <w:color w:val="ABB2BF"/>
+          <w:sz w:val="21"/>
+          <w:szCs w:val="21"/>
+          <w:lang w:val="en-US"/>
+        </w:rPr>
+        <w:t xml:space="preserve">: record.country_id.id, </w:t>
+      </w:r>
+      <w:r>
+        <w:rPr>
+          <w:rFonts w:ascii="Consolas" w:eastAsia="Times New Roman" w:hAnsi="Consolas" w:cs="Times New Roman"/>
+          <w:i/>
+          <w:iCs/>
+          <w:color w:val="5C6370"/>
+          <w:sz w:val="21"/>
+          <w:szCs w:val="21"/>
+          <w:lang w:val="en-US"/>
+        </w:rPr>
+        <w:t>#</w:t>
+      </w:r>
+      <w:proofErr w:type="spellStart"/>
+      <w:r>
+        <w:rPr>
+          <w:rFonts w:ascii="Consolas" w:eastAsia="Times New Roman" w:hAnsi="Consolas" w:cs="Times New Roman"/>
+          <w:i/>
+          <w:iCs/>
+          <w:color w:val="5C6370"/>
+          <w:sz w:val="21"/>
+          <w:szCs w:val="21"/>
+          <w:lang w:val="en-US"/>
+        </w:rPr>
+        <w:t>ManyToOne</w:t>
+      </w:r>
+      <w:proofErr w:type="spellEnd"/>
+    </w:p>
+    <w:p>
+      <w:pPr>
+        <w:shd w:val="clear" w:color="auto" w:fill="282C34"/>
+        <w:spacing w:after="0" w:line="285" w:lineRule="atLeast"/>
+        <w:rPr>
+          <w:rFonts w:ascii="Consolas" w:eastAsia="Times New Roman" w:hAnsi="Consolas" w:cs="Times New Roman"/>
+          <w:color w:val="ABB2BF"/>
+          <w:sz w:val="21"/>
+          <w:szCs w:val="21"/>
+          <w:lang w:val="en-US"/>
+        </w:rPr>
+      </w:pPr>
+      <w:r>
+        <w:rPr>
+          <w:rFonts w:ascii="Consolas" w:eastAsia="Times New Roman" w:hAnsi="Consolas" w:cs="Times New Roman"/>
+          <w:color w:val="ABB2BF"/>
+          <w:sz w:val="21"/>
+          <w:szCs w:val="21"/>
+          <w:lang w:val="en-US"/>
+        </w:rPr>
+        <w:t xml:space="preserve">        </w:t>
+      </w:r>
+      <w:r>
+        <w:rPr>
+          <w:rFonts w:ascii="Consolas" w:eastAsia="Times New Roman" w:hAnsi="Consolas" w:cs="Times New Roman"/>
+          <w:color w:val="98C379"/>
+          <w:sz w:val="21"/>
+          <w:szCs w:val="21"/>
+          <w:lang w:val="en-US"/>
+        </w:rPr>
+        <w:t>'</w:t>
+      </w:r>
+      <w:proofErr w:type="gramStart"/>
+      <w:r>
+        <w:rPr>
+          <w:rFonts w:ascii="Consolas" w:eastAsia="Times New Roman" w:hAnsi="Consolas" w:cs="Times New Roman"/>
+          <w:color w:val="98C379"/>
+          <w:sz w:val="21"/>
+          <w:szCs w:val="21"/>
+          <w:lang w:val="en-US"/>
+        </w:rPr>
+        <w:t>state</w:t>
+      </w:r>
+      <w:proofErr w:type="gramEnd"/>
+      <w:r>
+        <w:rPr>
+          <w:rFonts w:ascii="Consolas" w:eastAsia="Times New Roman" w:hAnsi="Consolas" w:cs="Times New Roman"/>
+          <w:color w:val="98C379"/>
+          <w:sz w:val="21"/>
+          <w:szCs w:val="21"/>
+          <w:lang w:val="en-US"/>
+        </w:rPr>
+        <w:t>'</w:t>
+      </w:r>
+      <w:r>
+        <w:rPr>
+          <w:rFonts w:ascii="Consolas" w:eastAsia="Times New Roman" w:hAnsi="Consolas" w:cs="Times New Roman"/>
+          <w:color w:val="ABB2BF"/>
+          <w:sz w:val="21"/>
+          <w:szCs w:val="21"/>
+          <w:lang w:val="en-US"/>
+        </w:rPr>
+        <w:t xml:space="preserve">: record.state_id.id, </w:t>
+      </w:r>
+      <w:r>
+        <w:rPr>
+          <w:rFonts w:ascii="Consolas" w:eastAsia="Times New Roman" w:hAnsi="Consolas" w:cs="Times New Roman"/>
+          <w:i/>
+          <w:iCs/>
+          <w:color w:val="5C6370"/>
+          <w:sz w:val="21"/>
+          <w:szCs w:val="21"/>
+          <w:lang w:val="en-US"/>
+        </w:rPr>
+        <w:t>#</w:t>
+      </w:r>
+      <w:proofErr w:type="spellStart"/>
+      <w:r>
+        <w:rPr>
+          <w:rFonts w:ascii="Consolas" w:eastAsia="Times New Roman" w:hAnsi="Consolas" w:cs="Times New Roman"/>
+          <w:i/>
+          <w:iCs/>
+          <w:color w:val="5C6370"/>
+          <w:sz w:val="21"/>
+          <w:szCs w:val="21"/>
+          <w:lang w:val="en-US"/>
+        </w:rPr>
+        <w:t>ManyToOne</w:t>
+      </w:r>
+      <w:proofErr w:type="spellEnd"/>
+    </w:p>
+    <w:p>
+      <w:pPr>
+        <w:shd w:val="clear" w:color="auto" w:fill="282C34"/>
+        <w:spacing w:after="0" w:line="285" w:lineRule="atLeast"/>
+        <w:rPr>
+          <w:rFonts w:ascii="Consolas" w:eastAsia="Times New Roman" w:hAnsi="Consolas" w:cs="Times New Roman"/>
+          <w:color w:val="ABB2BF"/>
+          <w:sz w:val="21"/>
+          <w:szCs w:val="21"/>
+          <w:lang w:val="en-US"/>
+        </w:rPr>
+      </w:pPr>
+      <w:r>
+        <w:rPr>
+          <w:rFonts w:ascii="Consolas" w:eastAsia="Times New Roman" w:hAnsi="Consolas" w:cs="Times New Roman"/>
+          <w:color w:val="ABB2BF"/>
+          <w:sz w:val="21"/>
+          <w:szCs w:val="21"/>
+          <w:lang w:val="en-US"/>
+        </w:rPr>
+        <w:t xml:space="preserve">        </w:t>
+      </w:r>
+      <w:r>
+        <w:rPr>
+          <w:rFonts w:ascii="Consolas" w:eastAsia="Times New Roman" w:hAnsi="Consolas" w:cs="Times New Roman"/>
+          <w:color w:val="98C379"/>
+          <w:sz w:val="21"/>
+          <w:szCs w:val="21"/>
+          <w:lang w:val="en-US"/>
+        </w:rPr>
+        <w:t>'</w:t>
+      </w:r>
+      <w:proofErr w:type="spellStart"/>
+      <w:r>
+        <w:rPr>
+          <w:rFonts w:ascii="Consolas" w:eastAsia="Times New Roman" w:hAnsi="Consolas" w:cs="Times New Roman"/>
+          <w:color w:val="98C379"/>
+          <w:sz w:val="21"/>
+          <w:szCs w:val="21"/>
+          <w:lang w:val="en-US"/>
+        </w:rPr>
+        <w:t>card_owner</w:t>
+      </w:r>
+      <w:proofErr w:type="spellEnd"/>
+      <w:r>
+        <w:rPr>
+          <w:rFonts w:ascii="Consolas" w:eastAsia="Times New Roman" w:hAnsi="Consolas" w:cs="Times New Roman"/>
+          <w:color w:val="98C379"/>
+          <w:sz w:val="21"/>
+          <w:szCs w:val="21"/>
+          <w:lang w:val="en-US"/>
+        </w:rPr>
+        <w:t>'</w:t>
+      </w:r>
+      <w:r>
+        <w:rPr>
+          <w:rFonts w:ascii="Consolas" w:eastAsia="Times New Roman" w:hAnsi="Consolas" w:cs="Times New Roman"/>
+          <w:color w:val="ABB2BF"/>
+          <w:sz w:val="21"/>
+          <w:szCs w:val="21"/>
+          <w:lang w:val="en-US"/>
+        </w:rPr>
+        <w:t xml:space="preserve">: record.id, </w:t>
+      </w:r>
+      <w:r>
+        <w:rPr>
+          <w:rFonts w:ascii="Consolas" w:eastAsia="Times New Roman" w:hAnsi="Consolas" w:cs="Times New Roman"/>
+          <w:i/>
+          <w:iCs/>
+          <w:color w:val="5C6370"/>
+          <w:sz w:val="21"/>
+          <w:szCs w:val="21"/>
+          <w:lang w:val="en-US"/>
+        </w:rPr>
+        <w:t>#</w:t>
+      </w:r>
+      <w:proofErr w:type="spellStart"/>
+      <w:r>
+        <w:rPr>
+          <w:rFonts w:ascii="Consolas" w:eastAsia="Times New Roman" w:hAnsi="Consolas" w:cs="Times New Roman"/>
+          <w:i/>
+          <w:iCs/>
+          <w:color w:val="5C6370"/>
+          <w:sz w:val="21"/>
+          <w:szCs w:val="21"/>
+          <w:lang w:val="en-US"/>
+        </w:rPr>
+        <w:t>ManyToOne</w:t>
+      </w:r>
+      <w:proofErr w:type="spellEnd"/>
+    </w:p>
+    <w:p>
+      <w:pPr>
+        <w:shd w:val="clear" w:color="auto" w:fill="282C34"/>
+        <w:spacing w:after="0" w:line="285" w:lineRule="atLeast"/>
+        <w:rPr>
+          <w:rFonts w:ascii="Consolas" w:eastAsia="Times New Roman" w:hAnsi="Consolas" w:cs="Times New Roman"/>
+          <w:color w:val="ABB2BF"/>
+          <w:sz w:val="21"/>
+          <w:szCs w:val="21"/>
+          <w:lang w:val="en-US"/>
+        </w:rPr>
+      </w:pPr>
+      <w:r>
+        <w:rPr>
+          <w:rFonts w:ascii="Consolas" w:eastAsia="Times New Roman" w:hAnsi="Consolas" w:cs="Times New Roman"/>
+          <w:color w:val="ABB2BF"/>
+          <w:sz w:val="21"/>
+          <w:szCs w:val="21"/>
+          <w:lang w:val="en-US"/>
+        </w:rPr>
+        <w:t xml:space="preserve">        </w:t>
+      </w:r>
+      <w:r>
+        <w:rPr>
+          <w:rFonts w:ascii="Consolas" w:eastAsia="Times New Roman" w:hAnsi="Consolas" w:cs="Times New Roman"/>
+          <w:color w:val="98C379"/>
+          <w:sz w:val="21"/>
+          <w:szCs w:val="21"/>
+          <w:lang w:val="en-US"/>
+        </w:rPr>
+        <w:t>'</w:t>
+      </w:r>
+      <w:proofErr w:type="spellStart"/>
+      <w:r>
+        <w:rPr>
+          <w:rFonts w:ascii="Consolas" w:eastAsia="Times New Roman" w:hAnsi="Consolas" w:cs="Times New Roman"/>
+          <w:color w:val="98C379"/>
+          <w:sz w:val="21"/>
+          <w:szCs w:val="21"/>
+          <w:lang w:val="en-US"/>
+        </w:rPr>
+        <w:t>users_can_edit</w:t>
+      </w:r>
+      <w:proofErr w:type="spellEnd"/>
+      <w:r>
+        <w:rPr>
+          <w:rFonts w:ascii="Consolas" w:eastAsia="Times New Roman" w:hAnsi="Consolas" w:cs="Times New Roman"/>
+          <w:color w:val="98C379"/>
+          <w:sz w:val="21"/>
+          <w:szCs w:val="21"/>
+          <w:lang w:val="en-US"/>
+        </w:rPr>
+        <w:t>'</w:t>
+      </w:r>
+      <w:r>
+        <w:rPr>
+          <w:rFonts w:ascii="Consolas" w:eastAsia="Times New Roman" w:hAnsi="Consolas" w:cs="Times New Roman"/>
+          <w:color w:val="ABB2BF"/>
+          <w:sz w:val="21"/>
+          <w:szCs w:val="21"/>
+          <w:lang w:val="en-US"/>
+        </w:rPr>
+        <w:t>: [(</w:t>
+      </w:r>
+      <w:r>
+        <w:rPr>
+          <w:rFonts w:ascii="Consolas" w:eastAsia="Times New Roman" w:hAnsi="Consolas" w:cs="Times New Roman"/>
+          <w:color w:val="D19A66"/>
+          <w:sz w:val="21"/>
+          <w:szCs w:val="21"/>
+          <w:lang w:val="en-US"/>
+        </w:rPr>
+        <w:t>6</w:t>
+      </w:r>
+      <w:r>
+        <w:rPr>
+          <w:rFonts w:ascii="Consolas" w:eastAsia="Times New Roman" w:hAnsi="Consolas" w:cs="Times New Roman"/>
+          <w:color w:val="ABB2BF"/>
+          <w:sz w:val="21"/>
+          <w:szCs w:val="21"/>
+          <w:lang w:val="en-US"/>
+        </w:rPr>
+        <w:t xml:space="preserve">, </w:t>
+      </w:r>
+      <w:r>
+        <w:rPr>
+          <w:rFonts w:ascii="Consolas" w:eastAsia="Times New Roman" w:hAnsi="Consolas" w:cs="Times New Roman"/>
+          <w:color w:val="D19A66"/>
+          <w:sz w:val="21"/>
+          <w:szCs w:val="21"/>
+          <w:lang w:val="en-US"/>
+        </w:rPr>
+        <w:t>0</w:t>
+      </w:r>
+      <w:r>
+        <w:rPr>
+          <w:rFonts w:ascii="Consolas" w:eastAsia="Times New Roman" w:hAnsi="Consolas" w:cs="Times New Roman"/>
+          <w:color w:val="ABB2BF"/>
+          <w:sz w:val="21"/>
+          <w:szCs w:val="21"/>
+          <w:lang w:val="en-US"/>
+        </w:rPr>
+        <w:t xml:space="preserve">, [x_users_can_edit.id])] </w:t>
+      </w:r>
+      <w:r>
+        <w:rPr>
+          <w:rFonts w:ascii="Consolas" w:eastAsia="Times New Roman" w:hAnsi="Consolas" w:cs="Times New Roman"/>
+          <w:i/>
+          <w:iCs/>
+          <w:color w:val="5C6370"/>
+          <w:sz w:val="21"/>
+          <w:szCs w:val="21"/>
+          <w:lang w:val="en-US"/>
+        </w:rPr>
+        <w:t>#</w:t>
+      </w:r>
+      <w:proofErr w:type="spellStart"/>
+      <w:r>
+        <w:rPr>
+          <w:rFonts w:ascii="Consolas" w:eastAsia="Times New Roman" w:hAnsi="Consolas" w:cs="Times New Roman"/>
+          <w:i/>
+          <w:iCs/>
+          <w:color w:val="5C6370"/>
+          <w:sz w:val="21"/>
+          <w:szCs w:val="21"/>
+          <w:lang w:val="en-US"/>
+        </w:rPr>
+        <w:t>ManyToMany</w:t>
+      </w:r>
+      <w:proofErr w:type="spellEnd"/>
+    </w:p>
+    <w:p>
+      <w:pPr>
+        <w:shd w:val="clear" w:color="auto" w:fill="282C34"/>
+        <w:spacing w:after="0" w:line="285" w:lineRule="atLeast"/>
+        <w:rPr>
+          <w:rFonts w:ascii="Consolas" w:eastAsia="Times New Roman" w:hAnsi="Consolas" w:cs="Times New Roman"/>
+          <w:color w:val="ABB2BF"/>
+          <w:sz w:val="21"/>
+          <w:szCs w:val="21"/>
+          <w:lang w:val="en-US"/>
+        </w:rPr>
+      </w:pPr>
+      <w:r>
+        <w:rPr>
+          <w:rFonts w:ascii="Consolas" w:eastAsia="Times New Roman" w:hAnsi="Consolas" w:cs="Times New Roman"/>
+          <w:color w:val="ABB2BF"/>
+          <w:sz w:val="21"/>
+          <w:szCs w:val="21"/>
+          <w:lang w:val="en-US"/>
+        </w:rPr>
+        <w:t>        })</w:t>
+      </w:r>
+    </w:p>
+    <w:p>
+      <w:pPr>
+        <w:rPr>
+          <w:color w:val="C00000"/>
+          <w:sz w:val="28"/>
+          <w:szCs w:val="28"/>
+        </w:rPr>
+      </w:pPr>
+      <w:r>
+        <w:rPr>
+          <w:color w:val="C00000"/>
+          <w:sz w:val="28"/>
+          <w:szCs w:val="28"/>
+        </w:rPr>
+        <w:lastRenderedPageBreak/>
+        <w:t xml:space="preserve">Modifying </w:t>
+      </w:r>
+      <w:r>
+        <w:rPr>
+          <w:color w:val="C00000"/>
+          <w:sz w:val="28"/>
+          <w:szCs w:val="28"/>
+        </w:rPr>
+        <w:t xml:space="preserve">a </w:t>
+      </w:r>
+      <w:r>
+        <w:rPr>
+          <w:color w:val="C00000"/>
+          <w:sz w:val="28"/>
+          <w:szCs w:val="28"/>
+        </w:rPr>
+        <w:t>ManyToMany field</w:t>
+      </w:r>
+      <w:r>
+        <w:rPr>
+          <w:color w:val="C00000"/>
+          <w:sz w:val="28"/>
+          <w:szCs w:val="28"/>
+        </w:rPr>
+        <w:t>, inserting multiple tags</w:t>
+      </w:r>
+      <w:r>
+        <w:rPr>
+          <w:color w:val="C00000"/>
+          <w:sz w:val="28"/>
+          <w:szCs w:val="28"/>
+        </w:rPr>
+        <w:t>:</w:t>
+      </w:r>
+      <w:bookmarkStart w:id="0" w:name="_GoBack"/>
+      <w:bookmarkEnd w:id="0"/>
+    </w:p>
+    <w:p>
+      <w:pPr>
+        <w:shd w:val="clear" w:color="auto" w:fill="282C34"/>
+        <w:spacing w:after="0" w:line="285" w:lineRule="atLeast"/>
+        <w:rPr>
+          <w:rFonts w:ascii="Consolas" w:eastAsia="Times New Roman" w:hAnsi="Consolas" w:cs="Times New Roman"/>
+          <w:color w:val="ABB2BF"/>
+          <w:sz w:val="21"/>
+          <w:szCs w:val="21"/>
+          <w:lang w:val="en-US"/>
+        </w:rPr>
+      </w:pPr>
+      <w:proofErr w:type="spellStart"/>
+      <w:proofErr w:type="gramStart"/>
+      <w:r>
+        <w:rPr>
+          <w:rFonts w:ascii="Consolas" w:eastAsia="Times New Roman" w:hAnsi="Consolas" w:cs="Times New Roman"/>
+          <w:color w:val="ABB2BF"/>
+          <w:sz w:val="21"/>
+          <w:szCs w:val="21"/>
+          <w:lang w:val="en-US"/>
+        </w:rPr>
+        <w:t>link.</w:t>
+      </w:r>
+      <w:r>
+        <w:rPr>
+          <w:rFonts w:ascii="Consolas" w:eastAsia="Times New Roman" w:hAnsi="Consolas" w:cs="Times New Roman"/>
+          <w:color w:val="61AFEF"/>
+          <w:sz w:val="21"/>
+          <w:szCs w:val="21"/>
+          <w:lang w:val="en-US"/>
+        </w:rPr>
+        <w:t>write</w:t>
+      </w:r>
+      <w:proofErr w:type="spellEnd"/>
+      <w:r>
+        <w:rPr>
+          <w:rFonts w:ascii="Consolas" w:eastAsia="Times New Roman" w:hAnsi="Consolas" w:cs="Times New Roman"/>
+          <w:color w:val="ABB2BF"/>
+          <w:sz w:val="21"/>
+          <w:szCs w:val="21"/>
+          <w:lang w:val="en-US"/>
+        </w:rPr>
+        <w:t>({</w:t>
+      </w:r>
+      <w:proofErr w:type="gramEnd"/>
+    </w:p>
+    <w:p>
+      <w:pPr>
+        <w:shd w:val="clear" w:color="auto" w:fill="282C34"/>
+        <w:spacing w:after="0" w:line="285" w:lineRule="atLeast"/>
+        <w:rPr>
+          <w:rFonts w:ascii="Consolas" w:eastAsia="Times New Roman" w:hAnsi="Consolas" w:cs="Times New Roman"/>
+          <w:color w:val="ABB2BF"/>
+          <w:sz w:val="21"/>
+          <w:szCs w:val="21"/>
+          <w:lang w:val="en-US"/>
+        </w:rPr>
+      </w:pPr>
+      <w:r>
+        <w:rPr>
+          <w:rFonts w:ascii="Consolas" w:eastAsia="Times New Roman" w:hAnsi="Consolas" w:cs="Times New Roman"/>
+          <w:color w:val="ABB2BF"/>
+          <w:sz w:val="21"/>
+          <w:szCs w:val="21"/>
+          <w:lang w:val="en-US"/>
+        </w:rPr>
+        <w:t xml:space="preserve">  </w:t>
+      </w:r>
+      <w:r>
+        <w:rPr>
+          <w:rFonts w:ascii="Consolas" w:eastAsia="Times New Roman" w:hAnsi="Consolas" w:cs="Times New Roman"/>
+          <w:color w:val="98C379"/>
+          <w:sz w:val="21"/>
+          <w:szCs w:val="21"/>
+          <w:lang w:val="en-US"/>
+        </w:rPr>
+        <w:t>'</w:t>
+      </w:r>
+      <w:proofErr w:type="spellStart"/>
+      <w:r>
+        <w:rPr>
+          <w:rFonts w:ascii="Consolas" w:eastAsia="Times New Roman" w:hAnsi="Consolas" w:cs="Times New Roman"/>
+          <w:color w:val="98C379"/>
+          <w:sz w:val="21"/>
+          <w:szCs w:val="21"/>
+          <w:lang w:val="en-US"/>
+        </w:rPr>
+        <w:t>users_can_edit</w:t>
+      </w:r>
+      <w:proofErr w:type="spellEnd"/>
+      <w:r>
+        <w:rPr>
+          <w:rFonts w:ascii="Consolas" w:eastAsia="Times New Roman" w:hAnsi="Consolas" w:cs="Times New Roman"/>
+          <w:color w:val="98C379"/>
+          <w:sz w:val="21"/>
+          <w:szCs w:val="21"/>
+          <w:lang w:val="en-US"/>
+        </w:rPr>
+        <w:t>'</w:t>
+      </w:r>
+      <w:r>
+        <w:rPr>
+          <w:rFonts w:ascii="Consolas" w:eastAsia="Times New Roman" w:hAnsi="Consolas" w:cs="Times New Roman"/>
+          <w:color w:val="ABB2BF"/>
+          <w:sz w:val="21"/>
+          <w:szCs w:val="21"/>
+          <w:lang w:val="en-US"/>
+        </w:rPr>
+        <w:t>: [(</w:t>
+      </w:r>
+      <w:r>
+        <w:rPr>
+          <w:rFonts w:ascii="Consolas" w:eastAsia="Times New Roman" w:hAnsi="Consolas" w:cs="Times New Roman"/>
+          <w:color w:val="D19A66"/>
+          <w:sz w:val="21"/>
+          <w:szCs w:val="21"/>
+          <w:lang w:val="en-US"/>
+        </w:rPr>
+        <w:t>6</w:t>
+      </w:r>
+      <w:r>
+        <w:rPr>
+          <w:rFonts w:ascii="Consolas" w:eastAsia="Times New Roman" w:hAnsi="Consolas" w:cs="Times New Roman"/>
+          <w:color w:val="ABB2BF"/>
+          <w:sz w:val="21"/>
+          <w:szCs w:val="21"/>
+          <w:lang w:val="en-US"/>
+        </w:rPr>
+        <w:t xml:space="preserve">, </w:t>
+      </w:r>
+      <w:r>
+        <w:rPr>
+          <w:rFonts w:ascii="Consolas" w:eastAsia="Times New Roman" w:hAnsi="Consolas" w:cs="Times New Roman"/>
+          <w:color w:val="D19A66"/>
+          <w:sz w:val="21"/>
+          <w:szCs w:val="21"/>
+          <w:lang w:val="en-US"/>
+        </w:rPr>
+        <w:t>0</w:t>
+      </w:r>
+      <w:r>
+        <w:rPr>
+          <w:rFonts w:ascii="Consolas" w:eastAsia="Times New Roman" w:hAnsi="Consolas" w:cs="Times New Roman"/>
+          <w:color w:val="ABB2BF"/>
+          <w:sz w:val="21"/>
+          <w:szCs w:val="21"/>
+          <w:lang w:val="en-US"/>
+        </w:rPr>
+        <w:t xml:space="preserve">, </w:t>
+      </w:r>
+      <w:proofErr w:type="spellStart"/>
+      <w:r>
+        <w:rPr>
+          <w:rFonts w:ascii="Consolas" w:eastAsia="Times New Roman" w:hAnsi="Consolas" w:cs="Times New Roman"/>
+          <w:color w:val="ABB2BF"/>
+          <w:sz w:val="21"/>
+          <w:szCs w:val="21"/>
+          <w:lang w:val="en-US"/>
+        </w:rPr>
+        <w:t>record.x_users_can_edit.ids</w:t>
+      </w:r>
+      <w:proofErr w:type="spellEnd"/>
+      <w:r>
+        <w:rPr>
+          <w:rFonts w:ascii="Consolas" w:eastAsia="Times New Roman" w:hAnsi="Consolas" w:cs="Times New Roman"/>
+          <w:color w:val="ABB2BF"/>
+          <w:sz w:val="21"/>
+          <w:szCs w:val="21"/>
+          <w:lang w:val="en-US"/>
+        </w:rPr>
+        <w:t>)]</w:t>
+      </w:r>
+    </w:p>
+    <w:p>
+      <w:pPr>
+        <w:shd w:val="clear" w:color="auto" w:fill="282C34"/>
+        <w:spacing w:after="0" w:line="285" w:lineRule="atLeast"/>
+        <w:rPr>
+          <w:rFonts w:ascii="Consolas" w:eastAsia="Times New Roman" w:hAnsi="Consolas" w:cs="Times New Roman"/>
+          <w:color w:val="ABB2BF"/>
+          <w:sz w:val="21"/>
+          <w:szCs w:val="21"/>
+          <w:lang w:val="en-US"/>
+        </w:rPr>
+      </w:pPr>
+      <w:r>
+        <w:rPr>
+          <w:rFonts w:ascii="Consolas" w:eastAsia="Times New Roman" w:hAnsi="Consolas" w:cs="Times New Roman"/>
+          <w:color w:val="ABB2BF"/>
+          <w:sz w:val="21"/>
+          <w:szCs w:val="21"/>
+          <w:lang w:val="en-US"/>
+        </w:rPr>
+        <w:t>})</w:t>
+      </w:r>
+    </w:p>
+    <w:p>
+      <w:pPr>
+        <w:rPr>
+          <w:color w:val="C00000"/>
+          <w:sz w:val="28"/>
+          <w:szCs w:val="28"/>
+        </w:rPr>
+      </w:pPr>
+    </w:p>
+    <w:p>
+      <w:pPr>
+        <w:rPr>
+          <w:color w:val="C00000"/>
+          <w:sz w:val="28"/>
+          <w:szCs w:val="28"/>
+        </w:rPr>
+      </w:pPr>
+      <w:r>
+        <w:rPr>
+          <w:color w:val="C00000"/>
+          <w:sz w:val="28"/>
+          <w:szCs w:val="28"/>
+        </w:rPr>
+        <w:br/>
+      </w:r>
+    </w:p>
+    <w:p>
+      <w:r>
+        <w:rPr>
+          <w:color w:val="C00000"/>
+          <w:sz w:val="28"/>
+          <w:szCs w:val="28"/>
+        </w:rPr>
+        <w:tab/>
+      </w:r>
+    </w:p>
+    <w:p>
+      <w:pPr>
+        <w:rPr>
+          <w:color w:val="FF0000"/>
+          <w:sz w:val="40"/>
+          <w:szCs w:val="40"/>
+          <w:u w:val="single"/>
+        </w:rPr>
+      </w:pPr>
+    </w:p>
+    <w:p>
+      <w:pPr>
+        <w:rPr>
+          <w:color w:val="FF0000"/>
+          <w:sz w:val="40"/>
+          <w:szCs w:val="40"/>
+          <w:u w:val="single"/>
+        </w:rPr>
+      </w:pPr>
+    </w:p>
+    <w:p>
+      <w:pPr>
+        <w:rPr>
+          <w:color w:val="FF0000"/>
+          <w:sz w:val="40"/>
+          <w:szCs w:val="40"/>
+          <w:u w:val="single"/>
+        </w:rPr>
+      </w:pPr>
+    </w:p>
+    <w:p>
+      <w:pPr>
+        <w:rPr>
+          <w:color w:val="FF0000"/>
+          <w:sz w:val="40"/>
+          <w:szCs w:val="40"/>
+          <w:u w:val="single"/>
+        </w:rPr>
+      </w:pPr>
     </w:p>
     <w:p>
       <w:pPr>
@@ -13350,7 +15300,6 @@
             </w14:gradFill>
           </w14:textFill>
         </w:rPr>
-        <w:lastRenderedPageBreak/>
         <w:t xml:space="preserve">Contacts - </w:t>
       </w:r>
       <w:r>
@@ -13394,6 +15343,7 @@
     </w:p>
     <w:p>
       <w:r>
+        <w:lastRenderedPageBreak/>
         <w:t xml:space="preserve">  if "Olga" in rec.name:</w:t>
       </w:r>
     </w:p>
@@ -13912,6 +15862,7 @@
           <w:szCs w:val="40"/>
           <w:u w:val="single"/>
         </w:rPr>
+        <w:lastRenderedPageBreak/>
         <w:t>CREATE</w:t>
       </w:r>
     </w:p>
@@ -14157,6 +16108,7 @@
             </w14:gradFill>
           </w14:textFill>
         </w:rPr>
+        <w:lastRenderedPageBreak/>
         <w:t>Sales app – Create a sale with 15 days payment term and Ayşe as the customer name:</w:t>
       </w:r>
     </w:p>
@@ -14427,22 +16379,22 @@
             </w14:gradFill>
           </w14:textFill>
         </w:rPr>
+        <w:t>Contacts app – Write a many2many field “tags” 2 different tags when the contact is updated:</w:t>
+      </w:r>
+    </w:p>
+    <w:p>
+      <w:r>
+        <w:t>contacts = env['res.partner'].create({</w:t>
+      </w:r>
+    </w:p>
+    <w:p>
+      <w:r>
+        <w:t xml:space="preserve">        'name': 'newcustomer',</w:t>
+      </w:r>
+    </w:p>
+    <w:p>
+      <w:r>
         <w:lastRenderedPageBreak/>
-        <w:t>Contacts app – Write a many2many field “tags” 2 different tags when the contact is updated:</w:t>
-      </w:r>
-    </w:p>
-    <w:p>
-      <w:r>
-        <w:t>contacts = env['res.partner'].create({</w:t>
-      </w:r>
-    </w:p>
-    <w:p>
-      <w:r>
-        <w:t xml:space="preserve">        'name': 'newcustomer',</w:t>
-      </w:r>
-    </w:p>
-    <w:p>
-      <w:r>
         <w:t xml:space="preserve">        'parent_id': False,</w:t>
       </w:r>
     </w:p>
@@ -14649,22 +16601,22 @@
     </w:p>
     <w:p>
       <w:r>
+        <w:t xml:space="preserve">   'order_line' : [(0, 0, {'product_id': product.id, 'name': product.name, 'product_uom_qty': 5, 'price_unit': 100})]</w:t>
+      </w:r>
+    </w:p>
+    <w:p>
+      <w:r>
+        <w:t>})</w:t>
+      </w:r>
+    </w:p>
+    <w:p>
+      <w:r>
+        <w:t>sale.write({</w:t>
+      </w:r>
+    </w:p>
+    <w:p>
+      <w:r>
         <w:lastRenderedPageBreak/>
-        <w:t xml:space="preserve">   'order_line' : [(0, 0, {'product_id': product.id, 'name': product.name, 'product_uom_qty': 5, 'price_unit': 100})]</w:t>
-      </w:r>
-    </w:p>
-    <w:p>
-      <w:r>
-        <w:t>})</w:t>
-      </w:r>
-    </w:p>
-    <w:p>
-      <w:r>
-        <w:t>sale.write({</w:t>
-      </w:r>
-    </w:p>
-    <w:p>
-      <w:r>
         <w:t xml:space="preserve">   'order_line' : [(0, 0, {'product_id': product2.id, 'name': product2.name, 'product_uom_qty': 2, 'price_unit': 70})]</w:t>
       </w:r>
     </w:p>
@@ -14948,7 +16900,6 @@
     </w:p>
     <w:p>
       <w:r>
-        <w:lastRenderedPageBreak/>
         <w:t>name = record.name[6:15]</w:t>
       </w:r>
     </w:p>
@@ -14970,6 +16921,7 @@
           <w:sz w:val="40"/>
           <w:szCs w:val="40"/>
         </w:rPr>
+        <w:lastRenderedPageBreak/>
         <w:t>Scheduled actions</w:t>
       </w:r>
       <w:r>
@@ -15213,7 +17165,6 @@
           <w:szCs w:val="48"/>
           <w:u w:val="single"/>
         </w:rPr>
-        <w:lastRenderedPageBreak/>
         <w:t>ODOO FRONT-END</w:t>
       </w:r>
     </w:p>
@@ -15236,6 +17187,7 @@
           <w:sz w:val="28"/>
           <w:szCs w:val="28"/>
         </w:rPr>
+        <w:lastRenderedPageBreak/>
         <w:t xml:space="preserve">How to make a field invisible:  </w:t>
       </w:r>
     </w:p>
@@ -15600,17 +17552,17 @@
     </w:p>
     <w:p>
       <w:r>
+        <w:t xml:space="preserve">                                      &lt;div class="col-xs-12 col-xs-offset-0 col-sm-6 col-sm-offset-3 col-lg-12 col-lg-offset-0"&gt;</w:t>
+      </w:r>
+    </w:p>
+    <w:p>
+      <w:r>
+        <w:t xml:space="preserve">                                        &lt;button name="create_company" type="object" class="btn btn-outline-success btn-block btn-lg" &gt;İyi yorum oranı&lt;/button&gt;</w:t>
+      </w:r>
+    </w:p>
+    <w:p>
+      <w:r>
         <w:lastRenderedPageBreak/>
-        <w:t xml:space="preserve">                                      &lt;div class="col-xs-12 col-xs-offset-0 col-sm-6 col-sm-offset-3 col-lg-12 col-lg-offset-0"&gt;</w:t>
-      </w:r>
-    </w:p>
-    <w:p>
-      <w:r>
-        <w:t xml:space="preserve">                                        &lt;button name="create_company" type="object" class="btn btn-outline-success btn-block btn-lg" &gt;İyi yorum oranı&lt;/button&gt;</w:t>
-      </w:r>
-    </w:p>
-    <w:p>
-      <w:r>
         <w:t xml:space="preserve">                                            </w:t>
       </w:r>
     </w:p>
@@ -15987,7 +17939,6 @@
     </w:p>
     <w:p>
       <w:r>
-        <w:lastRenderedPageBreak/>
         <w:t xml:space="preserve">              &lt;img t-attf-src="/report/barcode/?type=QR&amp;amp;value=localhost:80</w:t>
       </w:r>
       <w:r>
@@ -20343,7 +22294,7 @@
 </file>
 
 <file path=customXml/itemProps1.xml><?xml version="1.0" encoding="utf-8"?>
-<ds:datastoreItem xmlns:ds="http://schemas.openxmlformats.org/officeDocument/2006/customXml" ds:itemID="{E740735B-0C94-48B5-9A03-3C9631C73952}">
+<ds:datastoreItem xmlns:ds="http://schemas.openxmlformats.org/officeDocument/2006/customXml" ds:itemID="{B637733C-3F5D-4D4F-B74B-3093FE81FC74}">
   <ds:schemaRefs>
     <ds:schemaRef ds:uri="http://schemas.openxmlformats.org/officeDocument/2006/bibliography"/>
   </ds:schemaRefs>

</xml_diff>